<commit_message>
Updates to paper structure and figures
</commit_message>
<xml_diff>
--- a/response_to_reviewers.docx
+++ b/response_to_reviewers.docx
@@ -4,15 +4,7 @@
   <w:body>
     <w:p>
       <w:r>
-        <w:t xml:space="preserve">We are grateful for the opportunity to revise our paper and wish to especially thank the two reviewers for their comments, all of which were very positive and have helped to make the paper stronger. We are very happy to have addressed </w:t>
-      </w:r>
-      <w:proofErr w:type="gramStart"/>
-      <w:r>
-        <w:t>all of</w:t>
-      </w:r>
-      <w:proofErr w:type="gramEnd"/>
-      <w:r>
-        <w:t xml:space="preserve"> the points raised by the reviewers. </w:t>
+        <w:t xml:space="preserve">We are grateful for the opportunity to revise our paper and wish to especially thank the two reviewers for their comments, all of which were very positive and have helped to make the paper stronger. We are very happy to have addressed all of the points raised by the reviewers. </w:t>
       </w:r>
     </w:p>
     <w:p/>
@@ -40,15 +32,7 @@
         </w:numPr>
       </w:pPr>
       <w:r>
-        <w:t xml:space="preserve">The authors analyzed of a random sample of COVID preprints published on four preprint servers to assess the proportion of papers with open data and open code. Assessments were performed using an </w:t>
-      </w:r>
-      <w:proofErr w:type="gramStart"/>
-      <w:r>
-        <w:t>open source</w:t>
-      </w:r>
-      <w:proofErr w:type="gramEnd"/>
-      <w:r>
-        <w:t xml:space="preserve"> tool (</w:t>
+        <w:t>The authors analyzed of a random sample of COVID preprints published on four preprint servers to assess the proportion of papers with open data and open code. Assessments were performed using an open source tool (</w:t>
       </w:r>
       <w:proofErr w:type="spellStart"/>
       <w:r>
@@ -108,21 +92,41 @@
         <w:rPr>
           <w:highlight w:val="yellow"/>
         </w:rPr>
-        <w:t xml:space="preserve"> broad. The authors seem to be focused on the ability to replicate the results that the original authors obtained given the data and analysis code. They are not referring to the ability to repeat the experiment by collecting new data, perform a conceptual replication, etc. Somewhere in the manuscript, they mention the inability to reproduce on of the major COVID models, despite the absence of data and code, due to insufficient information about the methods. A reminder of the importance of factors beyond data and code for reproducibility (e.g. quality of meta-data, methodological reporting, availability of required software packages to run code) would be </w:t>
-      </w:r>
-      <w:proofErr w:type="gramStart"/>
-      <w:r>
-        <w:rPr>
+        <w:t xml:space="preserve"> broad. The authors seem to be focused on the ability to replicate the results that the original authors obtained given the data and analysis code. They are not referring to the ability to repeat the experiment by collecting new data, perform a conceptual replication, etc. Somewhere in the manuscript, they mention the inability to reproduce on of the major COVID models, despite the absence of data and code, due to insufficient information about the methods. A reminder of the importance of factors beyond data and code for reproducibility (e.g. quality of meta-data, methodological reporting, availability of required software packages to run code) would be beneficial , especially when discussing study limitations.</w:t>
+      </w:r>
+    </w:p>
+    <w:p>
+      <w:pPr>
+        <w:pStyle w:val="ListParagraph"/>
+        <w:numPr>
+          <w:ilvl w:val="1"/>
+          <w:numId w:val="1"/>
+        </w:numPr>
+        <w:rPr>
+          <w:b/>
+          <w:bCs/>
           <w:highlight w:val="yellow"/>
         </w:rPr>
-        <w:t>beneficial ,</w:t>
-      </w:r>
-      <w:proofErr w:type="gramEnd"/>
-      <w:r>
-        <w:rPr>
+      </w:pPr>
+      <w:r>
+        <w:rPr>
+          <w:b/>
+          <w:bCs/>
           <w:highlight w:val="yellow"/>
         </w:rPr>
-        <w:t xml:space="preserve"> especially when discussing study limitations.</w:t>
+        <w:t>TBD</w:t>
+      </w:r>
+    </w:p>
+    <w:p>
+      <w:pPr>
+        <w:pStyle w:val="ListParagraph"/>
+        <w:numPr>
+          <w:ilvl w:val="0"/>
+          <w:numId w:val="1"/>
+        </w:numPr>
+      </w:pPr>
+      <w:r>
+        <w:t xml:space="preserve">In the first paragraph of the introduction, the authors note that preprints are used to share results faster. Some scientists also use preprints to obtain feedback on their work prior to publication. </w:t>
       </w:r>
     </w:p>
     <w:p>
@@ -135,28 +139,69 @@
         <w:rPr>
           <w:b/>
           <w:bCs/>
-          <w:highlight w:val="yellow"/>
-        </w:rPr>
-      </w:pPr>
-      <w:r>
-        <w:rPr>
-          <w:b/>
-          <w:bCs/>
-          <w:highlight w:val="yellow"/>
-        </w:rPr>
-        <w:t>TBD</w:t>
-      </w:r>
-    </w:p>
-    <w:p>
-      <w:pPr>
-        <w:pStyle w:val="ListParagraph"/>
-        <w:numPr>
-          <w:ilvl w:val="0"/>
-          <w:numId w:val="1"/>
-        </w:numPr>
-      </w:pPr>
-      <w:r>
-        <w:t xml:space="preserve">In the first paragraph of the introduction, the authors note that preprints are used to share results faster. Some scientists also use preprints to obtain feedback on their work prior to publication. </w:t>
+        </w:rPr>
+      </w:pPr>
+      <w:r>
+        <w:rPr>
+          <w:b/>
+          <w:bCs/>
+        </w:rPr>
+        <w:t>The reviewer is correct</w:t>
+      </w:r>
+      <w:r>
+        <w:rPr>
+          <w:b/>
+          <w:bCs/>
+        </w:rPr>
+        <w:t>.</w:t>
+      </w:r>
+      <w:r>
+        <w:rPr>
+          <w:b/>
+          <w:bCs/>
+        </w:rPr>
+        <w:t xml:space="preserve"> </w:t>
+      </w:r>
+      <w:r>
+        <w:rPr>
+          <w:b/>
+          <w:bCs/>
+        </w:rPr>
+        <w:t>W</w:t>
+      </w:r>
+      <w:r>
+        <w:rPr>
+          <w:b/>
+          <w:bCs/>
+        </w:rPr>
+        <w:t xml:space="preserve">e have updated </w:t>
+      </w:r>
+      <w:r>
+        <w:rPr>
+          <w:b/>
+          <w:bCs/>
+        </w:rPr>
+        <w:t>this sentence.</w:t>
+      </w:r>
+    </w:p>
+    <w:p>
+      <w:pPr>
+        <w:pStyle w:val="ListParagraph"/>
+        <w:numPr>
+          <w:ilvl w:val="0"/>
+          <w:numId w:val="1"/>
+        </w:numPr>
+      </w:pPr>
+      <w:r>
+        <w:t xml:space="preserve">The description of </w:t>
+      </w:r>
+      <w:proofErr w:type="spellStart"/>
+      <w:r>
+        <w:t>aRxiv</w:t>
+      </w:r>
+      <w:proofErr w:type="spellEnd"/>
+      <w:r>
+        <w:t xml:space="preserve"> as a general preprint server may not be accurate - it has high rates of usage by fields like physics and computer science.</w:t>
       </w:r>
     </w:p>
     <w:p>
@@ -204,81 +249,6 @@
           <w:b/>
           <w:bCs/>
         </w:rPr>
-        <w:t xml:space="preserve">e have updated </w:t>
-      </w:r>
-      <w:r>
-        <w:rPr>
-          <w:b/>
-          <w:bCs/>
-        </w:rPr>
-        <w:t>this sentence.</w:t>
-      </w:r>
-    </w:p>
-    <w:p>
-      <w:pPr>
-        <w:pStyle w:val="ListParagraph"/>
-        <w:numPr>
-          <w:ilvl w:val="0"/>
-          <w:numId w:val="1"/>
-        </w:numPr>
-      </w:pPr>
-      <w:r>
-        <w:t xml:space="preserve">The description of </w:t>
-      </w:r>
-      <w:proofErr w:type="spellStart"/>
-      <w:r>
-        <w:t>aRxiv</w:t>
-      </w:r>
-      <w:proofErr w:type="spellEnd"/>
-      <w:r>
-        <w:t xml:space="preserve"> as a general preprint server may not be accurate - it has high rates of usage by fields like physics and computer science.</w:t>
-      </w:r>
-    </w:p>
-    <w:p>
-      <w:pPr>
-        <w:pStyle w:val="ListParagraph"/>
-        <w:numPr>
-          <w:ilvl w:val="1"/>
-          <w:numId w:val="1"/>
-        </w:numPr>
-        <w:rPr>
-          <w:b/>
-          <w:bCs/>
-        </w:rPr>
-      </w:pPr>
-      <w:r>
-        <w:rPr>
-          <w:b/>
-          <w:bCs/>
-        </w:rPr>
-        <w:t>The reviewer is correct</w:t>
-      </w:r>
-      <w:r>
-        <w:rPr>
-          <w:b/>
-          <w:bCs/>
-        </w:rPr>
-        <w:t>.</w:t>
-      </w:r>
-      <w:r>
-        <w:rPr>
-          <w:b/>
-          <w:bCs/>
-        </w:rPr>
-        <w:t xml:space="preserve"> </w:t>
-      </w:r>
-      <w:r>
-        <w:rPr>
-          <w:b/>
-          <w:bCs/>
-        </w:rPr>
-        <w:t>W</w:t>
-      </w:r>
-      <w:r>
-        <w:rPr>
-          <w:b/>
-          <w:bCs/>
-        </w:rPr>
         <w:t>e have updated our description of arXiv.</w:t>
       </w:r>
     </w:p>
@@ -291,15 +261,7 @@
         </w:numPr>
       </w:pPr>
       <w:r>
-        <w:t>Please use research resource identifiers (RRIDs) for software and tools (</w:t>
-      </w:r>
-      <w:proofErr w:type="gramStart"/>
-      <w:r>
-        <w:t>e.g.</w:t>
-      </w:r>
-      <w:proofErr w:type="gramEnd"/>
-      <w:r>
-        <w:t xml:space="preserve"> </w:t>
+        <w:t xml:space="preserve">Please use research resource identifiers (RRIDs) for software and tools (e.g. </w:t>
       </w:r>
       <w:proofErr w:type="spellStart"/>
       <w:r>
@@ -379,43 +341,19 @@
       </w:r>
       <w:proofErr w:type="spellEnd"/>
       <w:r>
-        <w:t xml:space="preserve"> searches in part for specific repository names. If authors in these fields are using different repositories, the tool would not detect </w:t>
-      </w:r>
-      <w:proofErr w:type="gramStart"/>
-      <w:r>
-        <w:t>them</w:t>
-      </w:r>
-      <w:proofErr w:type="gramEnd"/>
-      <w:r>
-        <w:t xml:space="preserve"> and results may be systematically biased towards lower values. Validation assessments for these two repositories would greatly strengthen the paper.</w:t>
-      </w:r>
-    </w:p>
-    <w:p>
-      <w:pPr>
-        <w:pStyle w:val="ListParagraph"/>
-        <w:numPr>
-          <w:ilvl w:val="0"/>
-          <w:numId w:val="1"/>
-        </w:numPr>
-      </w:pPr>
-      <w:r>
-        <w:t xml:space="preserve">The authors do not describe how they linked preprints to publications. Previous studies have shown that among preprints listed as unpublished based on the linking algorithms used by repositories, approximately 50% are </w:t>
-      </w:r>
-      <w:proofErr w:type="gramStart"/>
-      <w:r>
-        <w:t>actually published</w:t>
-      </w:r>
-      <w:proofErr w:type="gramEnd"/>
-      <w:r>
-        <w:t>. Better algorithms have been proposed (</w:t>
-      </w:r>
-      <w:proofErr w:type="gramStart"/>
-      <w:r>
-        <w:t>e.g.</w:t>
-      </w:r>
-      <w:proofErr w:type="gramEnd"/>
-      <w:r>
-        <w:t xml:space="preserve"> see work by Guillaume </w:t>
+        <w:t xml:space="preserve"> searches in part for specific repository names. If authors in these fields are using different repositories, the tool would not detect them and results may be systematically biased towards lower values. Validation assessments for these two repositories would greatly strengthen the paper.</w:t>
+      </w:r>
+    </w:p>
+    <w:p>
+      <w:pPr>
+        <w:pStyle w:val="ListParagraph"/>
+        <w:numPr>
+          <w:ilvl w:val="0"/>
+          <w:numId w:val="1"/>
+        </w:numPr>
+      </w:pPr>
+      <w:r>
+        <w:t xml:space="preserve">The authors do not describe how they linked preprints to publications. Previous studies have shown that among preprints listed as unpublished based on the linking algorithms used by repositories, approximately 50% are actually published. Better algorithms have been proposed (e.g. see work by Guillaume </w:t>
       </w:r>
       <w:proofErr w:type="spellStart"/>
       <w:r>
@@ -467,25 +405,11 @@
         </w:numPr>
       </w:pPr>
       <w:r>
-        <w:t xml:space="preserve">The data display generally feels quite inefficient and opaque. The role of the control group is unclear, as the authors present all analyses for the COVID preprints first, followed by all analyses for the 2019 preprints. This means that the graphs needed to compare the two are pages apart. If the authors did not intend to statistically compare the 2019 and COVID preprints, then it would not be appropriate to place them on the same graph. However, placing them in separate figures that are close together, or in separate panels of the same figure, would make it easier for readers to visually compare the two. The tables often use combinations of yes/no variables that take time to interpret. Graphs with informative labels (the neither, open data, open code, both </w:t>
-      </w:r>
-      <w:proofErr w:type="gramStart"/>
-      <w:r>
-        <w:t>description</w:t>
-      </w:r>
-      <w:proofErr w:type="gramEnd"/>
-      <w:r>
-        <w:t xml:space="preserve"> used in figure 3 works well) would allow readers to get the same information more quickly. The tables could be moved to supplemental files for those who need exact values. Stacked bar charts could be used</w:t>
-      </w:r>
-    </w:p>
-    <w:p>
-      <w:pPr>
-        <w:pStyle w:val="ListParagraph"/>
-        <w:numPr>
-          <w:ilvl w:val="0"/>
-          <w:numId w:val="1"/>
-        </w:numPr>
-      </w:pPr>
+        <w:t>The data display generally feels quite inefficient and opaque. The role of the control group is unclear, as the authors present all analyses for the COVID preprints first, followed by all analyses for the 2019 preprints. This means that the graphs needed to compare the two are pages apart. If the authors did not intend to statistically compare the 2019 and COVID preprints, then it would not be appropriate to place them on the same graph. However, placing them in separate figures that are close together, or in separate panels of the same figure, would make it easier for readers to visually compare the two. The tables often use combinations of yes/no variables that take time to interpret. Graphs with informative labels (the neither, open data, open code, both description used in figure 3 works well) would allow readers to get the same information more quickly. The tables could be moved to supplemental files for those who need exact values. Stacked bar charts could be used</w:t>
+      </w:r>
+      <w:r>
+        <w:t xml:space="preserve"> </w:t>
+      </w:r>
       <w:r>
         <w:t>for proportions, depending on what aspect of the data the authors wish to highlight.</w:t>
       </w:r>
@@ -499,15 +423,34 @@
         </w:numPr>
       </w:pPr>
       <w:r>
-        <w:t>Figure 3 should be adjusted to a colorblind-accessible color palette. Noting sample sizes below the repository name would be more efficient than the note above the graph (</w:t>
-      </w:r>
-      <w:proofErr w:type="gramStart"/>
-      <w:r>
-        <w:t>e.g.</w:t>
-      </w:r>
-      <w:proofErr w:type="gramEnd"/>
-      <w:r>
-        <w:t xml:space="preserve"> medRxiv (n = 1,500)). A panel comparing the proportion of all preprints in each category, for each preprint server, would be helpful.</w:t>
+        <w:t>Figure 3 should be adjusted to a colorblind-accessible color palette. Noting sample sizes below the repository name would be more efficient than the note above the graph (e.g. medRxiv (n = 1,500)). A panel comparing the proportion of all preprints in each category, for each preprint server, would be helpful.</w:t>
+      </w:r>
+    </w:p>
+    <w:p>
+      <w:pPr>
+        <w:pStyle w:val="ListParagraph"/>
+        <w:numPr>
+          <w:ilvl w:val="1"/>
+          <w:numId w:val="1"/>
+        </w:numPr>
+        <w:rPr>
+          <w:b/>
+          <w:bCs/>
+        </w:rPr>
+      </w:pPr>
+      <w:r>
+        <w:rPr>
+          <w:b/>
+          <w:bCs/>
+        </w:rPr>
+        <w:t xml:space="preserve">The reviewer is correct. The colour palette for all figures </w:t>
+      </w:r>
+      <w:r>
+        <w:rPr>
+          <w:b/>
+          <w:bCs/>
+        </w:rPr>
+        <w:t>and the caption for Figure 3 have been updated.</w:t>
       </w:r>
     </w:p>
     <w:p>
@@ -558,39 +501,28 @@
     <w:p/>
     <w:p>
       <w:r>
-        <w:t>Reviewer #1</w:t>
-      </w:r>
-    </w:p>
-    <w:p>
-      <w:pPr>
-        <w:pStyle w:val="ListParagraph"/>
-        <w:numPr>
-          <w:ilvl w:val="0"/>
-          <w:numId w:val="1"/>
-        </w:numPr>
-      </w:pPr>
-      <w:r>
-        <w:t xml:space="preserve">First--I hesitate to suggest extra work, but is it possible to form a comparison group of published articles? Alternatively, you might expand on what is now lines 50-51 on page 9, acknowledging that the published and unpublished preprints had open data and code at similar rates . . . this raises the question, did the PUBLISHED version of a particular preprint show any higher rate of open data or open code at the journal in question? Put another way, are there preprints w/o open data or code that later get published, and then b/c of the journal's policy, end up sharing data or code for the first time? </w:t>
+        <w:t>Reviewer #</w:t>
+      </w:r>
+      <w:r>
+        <w:t>2</w:t>
+      </w:r>
+    </w:p>
+    <w:p>
+      <w:pPr>
+        <w:pStyle w:val="ListParagraph"/>
+        <w:numPr>
+          <w:ilvl w:val="0"/>
+          <w:numId w:val="1"/>
+        </w:numPr>
+      </w:pPr>
+      <w:r>
+        <w:t xml:space="preserve">First--I hesitate to suggest extra work, but is it possible to form a comparison group of published articles? Alternatively, you might expand on what is now lines 50-51 on page 9, acknowledging that the published and unpublished preprints had open data and code at similar rates . . . this raises the question, did the PUBLISHED version of a particular preprint show any higher rate of open data or open code at the journal in question? Put </w:t>
       </w:r>
       <w:r>
         <w:lastRenderedPageBreak/>
-        <w:t xml:space="preserve">Conversely, are there preprints with open data or code that get published, but then the journal website does NOT feature open data or code? </w:t>
-      </w:r>
-    </w:p>
-    <w:p/>
-    <w:p>
-      <w:pPr>
-        <w:pStyle w:val="ListParagraph"/>
-        <w:numPr>
-          <w:ilvl w:val="0"/>
-          <w:numId w:val="1"/>
-        </w:numPr>
-      </w:pPr>
-      <w:r>
-        <w:t xml:space="preserve">I say this because it seems important to contextualize the rate of data and code sharing at preprint sites -- is the rate higher than at journals, lower than at journals, the same? </w:t>
-      </w:r>
-    </w:p>
-    <w:p/>
+        <w:t xml:space="preserve">another way, are there preprints w/o open data or code that later get published, and then b/c of the journal's policy, end up sharing data or code for the first time? Conversely, are there preprints with open data or code that get published, but then the journal website does NOT feature open data or code? I say this because it seems important to contextualize the rate of data and code sharing at preprint sites -- is the rate higher than at journals, lower than at journals, the same? </w:t>
+      </w:r>
+    </w:p>
     <w:p>
       <w:pPr>
         <w:pStyle w:val="ListParagraph"/>
@@ -608,52 +540,19 @@
       </w:r>
       <w:proofErr w:type="spellEnd"/>
       <w:r>
-        <w:t xml:space="preserve"> algorithm </w:t>
-      </w:r>
-      <w:proofErr w:type="gramStart"/>
-      <w:r>
-        <w:t>actually is</w:t>
-      </w:r>
-      <w:proofErr w:type="gramEnd"/>
-      <w:r>
-        <w:t xml:space="preserve">? </w:t>
-      </w:r>
-    </w:p>
-    <w:p/>
-    <w:p>
-      <w:pPr>
-        <w:pStyle w:val="ListParagraph"/>
-        <w:numPr>
-          <w:ilvl w:val="0"/>
-          <w:numId w:val="1"/>
-        </w:numPr>
-      </w:pPr>
-      <w:r>
-        <w:t xml:space="preserve">Third--sharing data from biomedical publications (particularly human </w:t>
-      </w:r>
-      <w:proofErr w:type="gramStart"/>
-      <w:r>
-        <w:t>subjects</w:t>
-      </w:r>
-      <w:proofErr w:type="gramEnd"/>
-      <w:r>
-        <w:t xml:space="preserve"> data) can be difficult for legal and ethical reasons. In fact, it might be good to separate out human </w:t>
-      </w:r>
-      <w:proofErr w:type="gramStart"/>
-      <w:r>
-        <w:t>subjects</w:t>
-      </w:r>
-      <w:proofErr w:type="gramEnd"/>
-      <w:r>
-        <w:t xml:space="preserve"> data versus lab data, mouse data, etc. In many cases, human </w:t>
-      </w:r>
-      <w:proofErr w:type="gramStart"/>
-      <w:r>
-        <w:t>subjects</w:t>
-      </w:r>
-      <w:proofErr w:type="gramEnd"/>
-      <w:r>
-        <w:t xml:space="preserve"> data isn't shared openly per se, but might be made available for restricted purposes at a repository like </w:t>
+        <w:t xml:space="preserve"> algorithm actually is? </w:t>
+      </w:r>
+    </w:p>
+    <w:p>
+      <w:pPr>
+        <w:pStyle w:val="ListParagraph"/>
+        <w:numPr>
+          <w:ilvl w:val="0"/>
+          <w:numId w:val="1"/>
+        </w:numPr>
+      </w:pPr>
+      <w:r>
+        <w:t xml:space="preserve">Third--sharing data from biomedical publications (particularly human subjects data) can be difficult for legal and ethical reasons. In fact, it might be good to separate out human subjects data versus lab data, mouse data, etc. In many cases, human subjects data isn't shared openly per se, but might be made available for restricted purposes at a repository like </w:t>
       </w:r>
       <w:proofErr w:type="spellStart"/>
       <w:r>

</xml_diff>

<commit_message>
Updates to paper, notes on reviewer response, beginning validation for ODDPub performance on non biomedical papers
</commit_message>
<xml_diff>
--- a/response_to_reviewers.docx
+++ b/response_to_reviewers.docx
@@ -4,7 +4,15 @@
   <w:body>
     <w:p>
       <w:r>
-        <w:t xml:space="preserve">We are grateful for the opportunity to revise our paper and wish to especially thank the two reviewers for their comments, all of which were very positive and have helped to make the paper stronger. We are very happy to have addressed all of the points raised by the reviewers. </w:t>
+        <w:t xml:space="preserve">We are grateful for the opportunity to revise our paper and wish to especially thank the two reviewers for their comments, all of which were very positive and have helped to make the paper stronger. We are very happy to have addressed </w:t>
+      </w:r>
+      <w:proofErr w:type="gramStart"/>
+      <w:r>
+        <w:t>all of</w:t>
+      </w:r>
+      <w:proofErr w:type="gramEnd"/>
+      <w:r>
+        <w:t xml:space="preserve"> the points raised by the reviewers. </w:t>
       </w:r>
     </w:p>
     <w:p/>
@@ -32,7 +40,15 @@
         </w:numPr>
       </w:pPr>
       <w:r>
-        <w:t>The authors analyzed of a random sample of COVID preprints published on four preprint servers to assess the proportion of papers with open data and open code. Assessments were performed using an open source tool (</w:t>
+        <w:t xml:space="preserve">The authors analyzed of a random sample of COVID preprints published on four preprint servers to assess the proportion of papers with open data and open code. Assessments were performed using an </w:t>
+      </w:r>
+      <w:proofErr w:type="gramStart"/>
+      <w:r>
+        <w:t>open source</w:t>
+      </w:r>
+      <w:proofErr w:type="gramEnd"/>
+      <w:r>
+        <w:t xml:space="preserve"> tool (</w:t>
       </w:r>
       <w:proofErr w:type="spellStart"/>
       <w:r>
@@ -92,7 +108,21 @@
         <w:rPr>
           <w:highlight w:val="yellow"/>
         </w:rPr>
-        <w:t xml:space="preserve"> broad. The authors seem to be focused on the ability to replicate the results that the original authors obtained given the data and analysis code. They are not referring to the ability to repeat the experiment by collecting new data, perform a conceptual replication, etc. Somewhere in the manuscript, they mention the inability to reproduce on of the major COVID models, despite the absence of data and code, due to insufficient information about the methods. A reminder of the importance of factors beyond data and code for reproducibility (e.g. quality of meta-data, methodological reporting, availability of required software packages to run code) would be beneficial , especially when discussing study limitations.</w:t>
+        <w:t xml:space="preserve"> broad. The authors seem to be focused on the ability to replicate the results that the original authors obtained given the data and analysis code. They are not referring to the ability to repeat the experiment by collecting new data, perform a conceptual replication, etc. Somewhere in the manuscript, they mention the inability to reproduce on of the major COVID models, despite the absence of data and code, due to insufficient information about the methods. A reminder of the importance of factors beyond data and code for reproducibility (e.g. quality of meta-data, methodological reporting, availability of required software packages to run code) would be </w:t>
+      </w:r>
+      <w:proofErr w:type="gramStart"/>
+      <w:r>
+        <w:rPr>
+          <w:highlight w:val="yellow"/>
+        </w:rPr>
+        <w:t>beneficial ,</w:t>
+      </w:r>
+      <w:proofErr w:type="gramEnd"/>
+      <w:r>
+        <w:rPr>
+          <w:highlight w:val="yellow"/>
+        </w:rPr>
+        <w:t xml:space="preserve"> especially when discussing study limitations.</w:t>
       </w:r>
     </w:p>
     <w:p>
@@ -108,6 +138,8 @@
           <w:highlight w:val="yellow"/>
         </w:rPr>
       </w:pPr>
+      <w:commentRangeStart w:id="0"/>
+      <w:commentRangeStart w:id="1"/>
       <w:r>
         <w:rPr>
           <w:b/>
@@ -116,6 +148,20 @@
         </w:rPr>
         <w:t>TBD</w:t>
       </w:r>
+      <w:commentRangeEnd w:id="0"/>
+      <w:r>
+        <w:rPr>
+          <w:rStyle w:val="CommentReference"/>
+        </w:rPr>
+        <w:commentReference w:id="0"/>
+      </w:r>
+      <w:commentRangeEnd w:id="1"/>
+      <w:r>
+        <w:rPr>
+          <w:rStyle w:val="CommentReference"/>
+        </w:rPr>
+        <w:commentReference w:id="1"/>
+      </w:r>
     </w:p>
     <w:p>
       <w:pPr>
@@ -261,7 +307,15 @@
         </w:numPr>
       </w:pPr>
       <w:r>
-        <w:t xml:space="preserve">Please use research resource identifiers (RRIDs) for software and tools (e.g. </w:t>
+        <w:t>Please use research resource identifiers (RRIDs) for software and tools (</w:t>
+      </w:r>
+      <w:proofErr w:type="gramStart"/>
+      <w:r>
+        <w:t>e.g.</w:t>
+      </w:r>
+      <w:proofErr w:type="gramEnd"/>
+      <w:r>
+        <w:t xml:space="preserve"> </w:t>
       </w:r>
       <w:proofErr w:type="spellStart"/>
       <w:r>
@@ -304,6 +358,84 @@
       <w:pPr>
         <w:pStyle w:val="ListParagraph"/>
         <w:numPr>
+          <w:ilvl w:val="1"/>
+          <w:numId w:val="1"/>
+        </w:numPr>
+        <w:rPr>
+          <w:b/>
+          <w:bCs/>
+        </w:rPr>
+      </w:pPr>
+      <w:r>
+        <w:rPr>
+          <w:b/>
+          <w:bCs/>
+        </w:rPr>
+        <w:t>The reviewer is correct. We have added the sensitivit</w:t>
+      </w:r>
+      <w:r>
+        <w:rPr>
+          <w:b/>
+          <w:bCs/>
+        </w:rPr>
+        <w:t>y</w:t>
+      </w:r>
+      <w:r>
+        <w:rPr>
+          <w:b/>
+          <w:bCs/>
+        </w:rPr>
+        <w:t xml:space="preserve"> and specificit</w:t>
+      </w:r>
+      <w:r>
+        <w:rPr>
+          <w:b/>
+          <w:bCs/>
+        </w:rPr>
+        <w:t>y values</w:t>
+      </w:r>
+      <w:r>
+        <w:rPr>
+          <w:b/>
+          <w:bCs/>
+        </w:rPr>
+        <w:t xml:space="preserve"> for </w:t>
+      </w:r>
+      <w:proofErr w:type="spellStart"/>
+      <w:r>
+        <w:rPr>
+          <w:b/>
+          <w:bCs/>
+        </w:rPr>
+        <w:t>ODDPub</w:t>
+      </w:r>
+      <w:proofErr w:type="spellEnd"/>
+      <w:r>
+        <w:rPr>
+          <w:b/>
+          <w:bCs/>
+        </w:rPr>
+        <w:t xml:space="preserve"> open data and code detection </w:t>
+      </w:r>
+      <w:r>
+        <w:rPr>
+          <w:b/>
+          <w:bCs/>
+        </w:rPr>
+        <w:t>under</w:t>
+      </w:r>
+      <w:r>
+        <w:rPr>
+          <w:b/>
+          <w:bCs/>
+        </w:rPr>
+        <w:t xml:space="preserve"> Section 2.2.</w:t>
+      </w:r>
+    </w:p>
+    <w:p>
+      <w:pPr>
+        <w:pStyle w:val="ListParagraph"/>
+        <w:numPr>
           <w:ilvl w:val="0"/>
           <w:numId w:val="1"/>
         </w:numPr>
@@ -341,7 +473,15 @@
       </w:r>
       <w:proofErr w:type="spellEnd"/>
       <w:r>
-        <w:t xml:space="preserve"> searches in part for specific repository names. If authors in these fields are using different repositories, the tool would not detect them and results may be systematically biased towards lower values. Validation assessments for these two repositories would greatly strengthen the paper.</w:t>
+        <w:t xml:space="preserve"> searches in part for specific repository names. If authors in these fields are using different repositories, the tool would not detect </w:t>
+      </w:r>
+      <w:proofErr w:type="gramStart"/>
+      <w:r>
+        <w:t>them</w:t>
+      </w:r>
+      <w:proofErr w:type="gramEnd"/>
+      <w:r>
+        <w:t xml:space="preserve"> and results may be systematically biased towards lower values. Validation assessments for these two repositories would greatly strengthen the paper.</w:t>
       </w:r>
     </w:p>
     <w:p>
@@ -353,7 +493,30 @@
         </w:numPr>
       </w:pPr>
       <w:r>
-        <w:t xml:space="preserve">The authors do not describe how they linked preprints to publications. Previous studies have shown that among preprints listed as unpublished based on the linking algorithms used by repositories, approximately 50% are actually published. Better algorithms have been proposed (e.g. see work by Guillaume </w:t>
+        <w:t xml:space="preserve">The authors do not describe how they linked preprints to publications. Previous studies have shown that among preprints listed as unpublished based on the linking algorithms used by repositories, approximately 50% are </w:t>
+      </w:r>
+      <w:proofErr w:type="gramStart"/>
+      <w:r>
+        <w:t>actually published</w:t>
+      </w:r>
+      <w:proofErr w:type="gramEnd"/>
+      <w:r>
+        <w:t xml:space="preserve">. </w:t>
+      </w:r>
+      <w:proofErr w:type="gramStart"/>
+      <w:r>
+        <w:t>Better</w:t>
+      </w:r>
+      <w:r>
+        <w:t>s</w:t>
+      </w:r>
+      <w:proofErr w:type="gramEnd"/>
+      <w:r>
+        <w:t xml:space="preserve"> algorithms have </w:t>
+      </w:r>
+      <w:r>
+        <w:lastRenderedPageBreak/>
+        <w:t xml:space="preserve">been proposed (e.g. see work by Guillaume </w:t>
       </w:r>
       <w:proofErr w:type="spellStart"/>
       <w:r>
@@ -361,11 +524,372 @@
       </w:r>
       <w:proofErr w:type="spellEnd"/>
       <w:r>
-        <w:t xml:space="preserve">). The date on which publication </w:t>
+        <w:t>). The date on which publication status was checked should also be specified, as the length of time that the preprint has been posted is a strong determinant of publication status over the first 18-24 months.</w:t>
+      </w:r>
+    </w:p>
+    <w:p>
+      <w:pPr>
+        <w:pStyle w:val="ListParagraph"/>
+        <w:numPr>
+          <w:ilvl w:val="0"/>
+          <w:numId w:val="1"/>
+        </w:numPr>
+      </w:pPr>
+      <w:r>
+        <w:t xml:space="preserve">A comparison of </w:t>
+      </w:r>
+      <w:proofErr w:type="spellStart"/>
+      <w:r>
+        <w:t>ODDPub</w:t>
+      </w:r>
+      <w:proofErr w:type="spellEnd"/>
+      <w:r>
+        <w:t xml:space="preserve"> results vs. author fields for </w:t>
+      </w:r>
+      <w:proofErr w:type="spellStart"/>
+      <w:r>
+        <w:t>SocArxiv</w:t>
+      </w:r>
+      <w:proofErr w:type="spellEnd"/>
+      <w:r>
+        <w:t xml:space="preserve"> would be </w:t>
+      </w:r>
+      <w:commentRangeStart w:id="2"/>
+      <w:r>
+        <w:t>interesting</w:t>
+      </w:r>
+      <w:commentRangeEnd w:id="2"/>
+      <w:r>
+        <w:rPr>
+          <w:rStyle w:val="CommentReference"/>
+        </w:rPr>
+        <w:commentReference w:id="2"/>
+      </w:r>
+      <w:r>
+        <w:t>.</w:t>
+      </w:r>
+    </w:p>
+    <w:p>
+      <w:pPr>
+        <w:pStyle w:val="ListParagraph"/>
+        <w:numPr>
+          <w:ilvl w:val="0"/>
+          <w:numId w:val="1"/>
+        </w:numPr>
+      </w:pPr>
+      <w:r>
+        <w:t xml:space="preserve">The data display generally feels quite inefficient and opaque. The role of the control group is unclear, as the authors present all analyses for the COVID preprints first, followed by all analyses for the 2019 preprints. This means that the graphs needed to compare the two are pages apart. If the authors did not intend to statistically compare the 2019 and COVID preprints, then it would not be appropriate to place them on the same graph. However, placing them in separate figures that are close together, or in separate panels of the same figure, would make it easier for readers to visually compare the two. The tables often use combinations of yes/no variables that take time to interpret. Graphs with informative labels (the neither, open data, open code, both </w:t>
+      </w:r>
+      <w:proofErr w:type="gramStart"/>
+      <w:r>
+        <w:t>description</w:t>
+      </w:r>
+      <w:proofErr w:type="gramEnd"/>
+      <w:r>
+        <w:t xml:space="preserve"> used in figure 3 works well) would allow readers to get the same information more quickly. The tables could be moved to supplemental files for those who need exact values. Stacked bar charts could be used</w:t>
+      </w:r>
+      <w:r>
+        <w:t xml:space="preserve"> </w:t>
+      </w:r>
+      <w:r>
+        <w:t>for proportions, depending on what aspect of the data the authors wish to highlight.</w:t>
+      </w:r>
+    </w:p>
+    <w:p>
+      <w:pPr>
+        <w:pStyle w:val="ListParagraph"/>
+        <w:numPr>
+          <w:ilvl w:val="1"/>
+          <w:numId w:val="1"/>
+        </w:numPr>
+        <w:rPr>
+          <w:b/>
+          <w:bCs/>
+        </w:rPr>
+      </w:pPr>
+      <w:r>
+        <w:rPr>
+          <w:b/>
+          <w:bCs/>
+        </w:rPr>
+        <w:t>The reviewer is correct.</w:t>
+      </w:r>
+      <w:r>
+        <w:rPr>
+          <w:b/>
+          <w:bCs/>
+        </w:rPr>
+        <w:t xml:space="preserve"> We have restructured the paper such that analysis of the 2019 group precedes analysis of the COVID-19-related group.</w:t>
+      </w:r>
+      <w:r>
+        <w:rPr>
+          <w:b/>
+          <w:bCs/>
+        </w:rPr>
+        <w:t xml:space="preserve"> We have</w:t>
+      </w:r>
+      <w:r>
+        <w:rPr>
+          <w:b/>
+          <w:bCs/>
+        </w:rPr>
+        <w:t xml:space="preserve"> removed the “Yes/No” classifications from our tables </w:t>
+      </w:r>
+      <w:r>
+        <w:rPr>
+          <w:b/>
+          <w:bCs/>
+        </w:rPr>
+        <w:t xml:space="preserve">in lieu of “Open data/Open code/Neither/Both” where relevant. A stacked bar chart has been added to display the proportions of sampled 2019 pre-prints from each month containing open data and code </w:t>
+      </w:r>
+      <w:commentRangeStart w:id="3"/>
+      <w:r>
+        <w:rPr>
+          <w:b/>
+          <w:bCs/>
+        </w:rPr>
+        <w:t>markers</w:t>
+      </w:r>
+      <w:commentRangeEnd w:id="3"/>
+      <w:r>
+        <w:rPr>
+          <w:rStyle w:val="CommentReference"/>
+        </w:rPr>
+        <w:commentReference w:id="3"/>
+      </w:r>
+      <w:r>
+        <w:rPr>
+          <w:b/>
+          <w:bCs/>
+        </w:rPr>
+        <w:t>.</w:t>
+      </w:r>
+    </w:p>
+    <w:p>
+      <w:pPr>
+        <w:pStyle w:val="ListParagraph"/>
+        <w:numPr>
+          <w:ilvl w:val="0"/>
+          <w:numId w:val="1"/>
+        </w:numPr>
+      </w:pPr>
+      <w:r>
+        <w:t>Figure 3 should be adjusted to a colorblind-accessible color palette. Noting sample sizes below the repository name would be more efficient than the note above the graph (</w:t>
+      </w:r>
+      <w:proofErr w:type="gramStart"/>
+      <w:r>
+        <w:t>e.g.</w:t>
+      </w:r>
+      <w:proofErr w:type="gramEnd"/>
+      <w:r>
+        <w:t xml:space="preserve"> medRxiv (n = 1,500)). </w:t>
+      </w:r>
+      <w:commentRangeStart w:id="4"/>
+      <w:r>
+        <w:t>A panel comparing the proportion of all preprints in each category, for each preprint server, would be helpful</w:t>
+      </w:r>
+      <w:commentRangeEnd w:id="4"/>
+      <w:r>
+        <w:rPr>
+          <w:rStyle w:val="CommentReference"/>
+        </w:rPr>
+        <w:commentReference w:id="4"/>
+      </w:r>
+      <w:r>
+        <w:t>.</w:t>
+      </w:r>
+    </w:p>
+    <w:p>
+      <w:pPr>
+        <w:pStyle w:val="ListParagraph"/>
+        <w:numPr>
+          <w:ilvl w:val="1"/>
+          <w:numId w:val="1"/>
+        </w:numPr>
+        <w:rPr>
+          <w:b/>
+          <w:bCs/>
+        </w:rPr>
+      </w:pPr>
+      <w:r>
+        <w:rPr>
+          <w:b/>
+          <w:bCs/>
+        </w:rPr>
+        <w:t xml:space="preserve">The reviewer is correct. The colour palette for all figures </w:t>
+      </w:r>
+      <w:r>
+        <w:rPr>
+          <w:b/>
+          <w:bCs/>
+        </w:rPr>
+        <w:t xml:space="preserve">and the </w:t>
+      </w:r>
+      <w:r>
+        <w:rPr>
+          <w:b/>
+          <w:bCs/>
+        </w:rPr>
+        <w:t xml:space="preserve">total and sample counts </w:t>
+      </w:r>
+      <w:r>
+        <w:rPr>
+          <w:b/>
+          <w:bCs/>
+        </w:rPr>
+        <w:t xml:space="preserve">have been </w:t>
+      </w:r>
+      <w:r>
+        <w:rPr>
+          <w:b/>
+          <w:bCs/>
+        </w:rPr>
+        <w:t>moved to captions where relevant</w:t>
+      </w:r>
+      <w:r>
+        <w:rPr>
+          <w:b/>
+          <w:bCs/>
+        </w:rPr>
+        <w:t>.</w:t>
+      </w:r>
+    </w:p>
+    <w:p>
+      <w:pPr>
+        <w:pStyle w:val="ListParagraph"/>
+        <w:numPr>
+          <w:ilvl w:val="0"/>
+          <w:numId w:val="1"/>
+        </w:numPr>
+      </w:pPr>
+      <w:r>
+        <w:t>Higher publication rates for the 2019 dataset likely reflect a longer time since preprint posting, compared to COVID preprints posted in 2020 and 2021. This comparison is likely not particularly meaningful unless the authors were to assess publication rates for the 2019 dataset, using a length of time since posting matched to the 2020-2021 dataset.  This would require data on publication dates.</w:t>
+      </w:r>
+    </w:p>
+    <w:p>
+      <w:pPr>
+        <w:pStyle w:val="ListParagraph"/>
+        <w:numPr>
+          <w:ilvl w:val="1"/>
+          <w:numId w:val="1"/>
+        </w:numPr>
+        <w:rPr>
+          <w:rFonts w:eastAsia="Times New Roman" w:cstheme="minorHAnsi"/>
+          <w:b/>
+          <w:bCs/>
+        </w:rPr>
+      </w:pPr>
+      <w:r>
+        <w:rPr>
+          <w:rFonts w:eastAsia="Times New Roman" w:cstheme="minorHAnsi"/>
+          <w:b/>
+          <w:bCs/>
+        </w:rPr>
+        <w:t xml:space="preserve">We removed instances of comparison between 2019 and pandemic publication rates in the manuscript. We kept analysis and figures concerning publication data (both by repository and by open data and code availability) for 2019 and pandemic pre-prints, </w:t>
+      </w:r>
+      <w:proofErr w:type="gramStart"/>
+      <w:r>
+        <w:rPr>
+          <w:rFonts w:eastAsia="Times New Roman" w:cstheme="minorHAnsi"/>
+          <w:b/>
+          <w:bCs/>
+        </w:rPr>
+        <w:t>in order to</w:t>
+      </w:r>
+      <w:proofErr w:type="gramEnd"/>
+      <w:r>
+        <w:rPr>
+          <w:rFonts w:eastAsia="Times New Roman" w:cstheme="minorHAnsi"/>
+          <w:b/>
+          <w:bCs/>
+        </w:rPr>
+        <w:t xml:space="preserve"> examine differences within each group as well as </w:t>
+      </w:r>
+      <w:r>
+        <w:rPr>
+          <w:rFonts w:eastAsia="Times New Roman" w:cstheme="minorHAnsi"/>
+          <w:b/>
+          <w:bCs/>
+        </w:rPr>
+        <w:t>display</w:t>
+      </w:r>
+      <w:r>
+        <w:rPr>
+          <w:rFonts w:eastAsia="Times New Roman" w:cstheme="minorHAnsi"/>
+          <w:b/>
+          <w:bCs/>
+        </w:rPr>
+        <w:t xml:space="preserve"> publication differences </w:t>
+      </w:r>
+      <w:r>
+        <w:rPr>
+          <w:rFonts w:eastAsia="Times New Roman" w:cstheme="minorHAnsi"/>
+          <w:b/>
+          <w:bCs/>
+        </w:rPr>
+        <w:t>between</w:t>
+      </w:r>
+      <w:r>
+        <w:rPr>
+          <w:rFonts w:eastAsia="Times New Roman" w:cstheme="minorHAnsi"/>
+          <w:b/>
+          <w:bCs/>
+        </w:rPr>
+        <w:t xml:space="preserve"> repositories </w:t>
+      </w:r>
+      <w:r>
+        <w:rPr>
+          <w:rFonts w:eastAsia="Times New Roman" w:cstheme="minorHAnsi"/>
+          <w:b/>
+          <w:bCs/>
+        </w:rPr>
+        <w:t>for both 2019 and COVID-19-related pre-prints</w:t>
+      </w:r>
+      <w:r>
+        <w:rPr>
+          <w:rFonts w:eastAsia="Times New Roman" w:cstheme="minorHAnsi"/>
+          <w:b/>
+          <w:bCs/>
+        </w:rPr>
+        <w:t>.</w:t>
+      </w:r>
+    </w:p>
+    <w:p>
+      <w:pPr>
+        <w:pStyle w:val="ListParagraph"/>
+        <w:numPr>
+          <w:ilvl w:val="0"/>
+          <w:numId w:val="1"/>
+        </w:numPr>
+      </w:pPr>
+      <w:r>
+        <w:t xml:space="preserve">When discussing reasons for low rates of data depositing, the authors may wish to note that many bioRxiv and medRxiv preprints from the early months of the pandemic were re-using </w:t>
+      </w:r>
+      <w:proofErr w:type="spellStart"/>
+      <w:r>
+        <w:t>publically</w:t>
+      </w:r>
+      <w:proofErr w:type="spellEnd"/>
+      <w:r>
+        <w:t xml:space="preserve"> available data, as researchers had not had time to collect new data. </w:t>
       </w:r>
       <w:r>
         <w:lastRenderedPageBreak/>
-        <w:t>status was checked should also be specified, as the length of time that the preprint has been posted is a strong determinant of publication status over the first 18-24 months.</w:t>
+        <w:t xml:space="preserve">Modeling papers predicting case rates were very common in the early months of the pandemic. These papers would not have had data to </w:t>
+      </w:r>
+      <w:commentRangeStart w:id="5"/>
+      <w:r>
+        <w:t>share</w:t>
+      </w:r>
+      <w:commentRangeEnd w:id="5"/>
+      <w:r>
+        <w:rPr>
+          <w:rStyle w:val="CommentReference"/>
+        </w:rPr>
+        <w:commentReference w:id="5"/>
+      </w:r>
+      <w:r>
+        <w:t>.</w:t>
       </w:r>
     </w:p>
     <w:p>
@@ -377,53 +901,7 @@
         </w:numPr>
       </w:pPr>
       <w:r>
-        <w:t xml:space="preserve">A comparison of </w:t>
-      </w:r>
-      <w:proofErr w:type="spellStart"/>
-      <w:r>
-        <w:t>ODDPub</w:t>
-      </w:r>
-      <w:proofErr w:type="spellEnd"/>
-      <w:r>
-        <w:t xml:space="preserve"> results vs. author fields for </w:t>
-      </w:r>
-      <w:proofErr w:type="spellStart"/>
-      <w:r>
-        <w:t>SocArxiv</w:t>
-      </w:r>
-      <w:proofErr w:type="spellEnd"/>
-      <w:r>
-        <w:t xml:space="preserve"> would be interesting.</w:t>
-      </w:r>
-    </w:p>
-    <w:p>
-      <w:pPr>
-        <w:pStyle w:val="ListParagraph"/>
-        <w:numPr>
-          <w:ilvl w:val="0"/>
-          <w:numId w:val="1"/>
-        </w:numPr>
-      </w:pPr>
-      <w:r>
-        <w:t>The data display generally feels quite inefficient and opaque. The role of the control group is unclear, as the authors present all analyses for the COVID preprints first, followed by all analyses for the 2019 preprints. This means that the graphs needed to compare the two are pages apart. If the authors did not intend to statistically compare the 2019 and COVID preprints, then it would not be appropriate to place them on the same graph. However, placing them in separate figures that are close together, or in separate panels of the same figure, would make it easier for readers to visually compare the two. The tables often use combinations of yes/no variables that take time to interpret. Graphs with informative labels (the neither, open data, open code, both description used in figure 3 works well) would allow readers to get the same information more quickly. The tables could be moved to supplemental files for those who need exact values. Stacked bar charts could be used</w:t>
-      </w:r>
-      <w:r>
-        <w:t xml:space="preserve"> </w:t>
-      </w:r>
-      <w:r>
-        <w:t>for proportions, depending on what aspect of the data the authors wish to highlight.</w:t>
-      </w:r>
-    </w:p>
-    <w:p>
-      <w:pPr>
-        <w:pStyle w:val="ListParagraph"/>
-        <w:numPr>
-          <w:ilvl w:val="0"/>
-          <w:numId w:val="1"/>
-        </w:numPr>
-      </w:pPr>
-      <w:r>
-        <w:t>Figure 3 should be adjusted to a colorblind-accessible color palette. Noting sample sizes below the repository name would be more efficient than the note above the graph (e.g. medRxiv (n = 1,500)). A panel comparing the proportion of all preprints in each category, for each preprint server, would be helpful.</w:t>
+        <w:t>In discussing arguments for sharing open data, the authors focus on using that data to reproduce the analysis. One of the major benefits of open data is that it can be re-used for future studies, possibly in conjunction with other datasets, to gain new insights.</w:t>
       </w:r>
     </w:p>
     <w:p>
@@ -433,68 +911,13 @@
           <w:ilvl w:val="1"/>
           <w:numId w:val="1"/>
         </w:numPr>
-        <w:rPr>
-          <w:b/>
-          <w:bCs/>
-        </w:rPr>
-      </w:pPr>
-      <w:r>
-        <w:rPr>
-          <w:b/>
-          <w:bCs/>
-        </w:rPr>
-        <w:t xml:space="preserve">The reviewer is correct. The colour palette for all figures </w:t>
-      </w:r>
-      <w:r>
-        <w:rPr>
-          <w:b/>
-          <w:bCs/>
-        </w:rPr>
-        <w:t>and the caption for Figure 3 have been updated.</w:t>
-      </w:r>
-    </w:p>
-    <w:p>
-      <w:pPr>
-        <w:pStyle w:val="ListParagraph"/>
-        <w:numPr>
-          <w:ilvl w:val="0"/>
-          <w:numId w:val="1"/>
-        </w:numPr>
-      </w:pPr>
-      <w:r>
-        <w:t>Higher publication rates for the 2019 dataset likely reflect a longer time since preprint posting, compared to COVID preprints posted in 2020 and 2021. This comparison is likely not particularly meaningful unless the authors were to assess publication rates for the 2019 dataset, using a length of time since posting matched to the 2020-2021 dataset.  This would require data on publication dates.</w:t>
-      </w:r>
-    </w:p>
-    <w:p>
-      <w:pPr>
-        <w:pStyle w:val="ListParagraph"/>
-        <w:numPr>
-          <w:ilvl w:val="0"/>
-          <w:numId w:val="1"/>
-        </w:numPr>
-      </w:pPr>
-      <w:r>
-        <w:t xml:space="preserve">When discussing reasons for low rates of data depositing, the authors may wish to note that many bioRxiv and medRxiv preprints from the early months of the pandemic were re-using </w:t>
-      </w:r>
-      <w:proofErr w:type="spellStart"/>
-      <w:r>
-        <w:t>publically</w:t>
-      </w:r>
-      <w:proofErr w:type="spellEnd"/>
-      <w:r>
-        <w:t xml:space="preserve"> available data, as researchers had not had time to collect new data. Modeling papers predicting case rates were very common in the early months of the pandemic. These papers would not have had data to share.</w:t>
-      </w:r>
-    </w:p>
-    <w:p>
-      <w:pPr>
-        <w:pStyle w:val="ListParagraph"/>
-        <w:numPr>
-          <w:ilvl w:val="0"/>
-          <w:numId w:val="1"/>
-        </w:numPr>
-      </w:pPr>
-      <w:r>
-        <w:t>In discussing arguments for sharing open data, the authors focus on using that data to reproduce the analysis. One of the major benefits of open data is that it can be re-used for future studies, possibly in conjunction with other datasets, to gain new insights.</w:t>
+      </w:pPr>
+      <w:r>
+        <w:rPr>
+          <w:b/>
+          <w:bCs/>
+        </w:rPr>
+        <w:t>The reviewer is correct. We have added a sentence addressing other uses for open data in Section 4.1.</w:t>
       </w:r>
     </w:p>
     <w:p/>
@@ -516,59 +939,279 @@
         </w:numPr>
       </w:pPr>
       <w:r>
-        <w:t xml:space="preserve">First--I hesitate to suggest extra work, but is it possible to form a comparison group of published articles? Alternatively, you might expand on what is now lines 50-51 on page 9, acknowledging that the published and unpublished preprints had open data and code at similar rates . . . this raises the question, did the PUBLISHED version of a particular preprint show any higher rate of open data or open code at the journal in question? Put </w:t>
-      </w:r>
-      <w:r>
+        <w:t>First--I hesitate to suggest extra work, but is it possible to form a comparison group of published articles? Alternatively, you might expand on what is now lines 50-51 on page 9, acknowledging that the published and unpublished preprints had open data and code at similar rates . . . this raises the question, did the PUBLISHED version of a particular preprint show any higher rate of open data or open code at the journal in question? Put another way, are there preprints w/o open data or code that later get published, and then b/c of the journal's policy, end up sharing data or code for the first time? Conversely, are there preprints with open data or code that get published, but then the journal website does NOT feature open data or code? I say this because it seems important to contextualize the rate of data and code sharing at preprint sites -- is the rate higher than at journals, lower than at journals, the same?</w:t>
+      </w:r>
+    </w:p>
+    <w:p>
+      <w:pPr>
+        <w:pStyle w:val="ListParagraph"/>
+        <w:numPr>
+          <w:ilvl w:val="1"/>
+          <w:numId w:val="1"/>
+        </w:numPr>
+        <w:rPr>
+          <w:rFonts w:ascii="Times New Roman" w:eastAsia="Times New Roman" w:hAnsi="Times New Roman" w:cs="Times New Roman"/>
+          <w:b/>
+          <w:bCs/>
+        </w:rPr>
+      </w:pPr>
+      <w:r>
+        <w:rPr>
+          <w:b/>
+          <w:bCs/>
+        </w:rPr>
+        <w:t xml:space="preserve">The reviewer makes an excellent point about addressing changes in data and code availability between a </w:t>
+      </w:r>
+      <w:proofErr w:type="gramStart"/>
+      <w:r>
+        <w:rPr>
+          <w:b/>
+          <w:bCs/>
+        </w:rPr>
+        <w:t>manuscripts</w:t>
+      </w:r>
+      <w:proofErr w:type="gramEnd"/>
+      <w:r>
+        <w:rPr>
+          <w:b/>
+          <w:bCs/>
+        </w:rPr>
+        <w:t xml:space="preserve"> pre-printed and published versions. While we believe a comparison group to be out of scope for the current work, we have expanded Section 2.4 to include reference to </w:t>
+      </w:r>
+      <w:r>
+        <w:rPr>
+          <w:rFonts w:eastAsia="Times New Roman" w:cstheme="minorHAnsi"/>
+          <w:b/>
+          <w:bCs/>
+          <w:color w:val="202020"/>
+          <w:shd w:val="clear" w:color="auto" w:fill="FFFFFF"/>
+        </w:rPr>
+        <w:t xml:space="preserve">McGuinness LA, Sheppard AL (2021) A descriptive analysis of the data availability statements accompanying </w:t>
+      </w:r>
+      <w:proofErr w:type="spellStart"/>
+      <w:r>
+        <w:rPr>
+          <w:rFonts w:eastAsia="Times New Roman" w:cstheme="minorHAnsi"/>
+          <w:b/>
+          <w:bCs/>
+          <w:color w:val="202020"/>
+          <w:shd w:val="clear" w:color="auto" w:fill="FFFFFF"/>
+        </w:rPr>
+        <w:t>medRxiv</w:t>
+      </w:r>
+      <w:proofErr w:type="spellEnd"/>
+      <w:r>
+        <w:rPr>
+          <w:rFonts w:eastAsia="Times New Roman" w:cstheme="minorHAnsi"/>
+          <w:b/>
+          <w:bCs/>
+          <w:color w:val="202020"/>
+          <w:shd w:val="clear" w:color="auto" w:fill="FFFFFF"/>
+        </w:rPr>
+        <w:t xml:space="preserve"> preprints and a comparison with their published counterparts. </w:t>
+      </w:r>
+      <w:proofErr w:type="spellStart"/>
+      <w:r>
+        <w:rPr>
+          <w:rFonts w:eastAsia="Times New Roman" w:cstheme="minorHAnsi"/>
+          <w:b/>
+          <w:bCs/>
+          <w:color w:val="202020"/>
+          <w:shd w:val="clear" w:color="auto" w:fill="FFFFFF"/>
+        </w:rPr>
+        <w:t>PLoS</w:t>
+      </w:r>
+      <w:proofErr w:type="spellEnd"/>
+      <w:r>
+        <w:rPr>
+          <w:rFonts w:eastAsia="Times New Roman" w:cstheme="minorHAnsi"/>
+          <w:b/>
+          <w:bCs/>
+          <w:color w:val="202020"/>
+          <w:shd w:val="clear" w:color="auto" w:fill="FFFFFF"/>
+        </w:rPr>
+        <w:t xml:space="preserve"> ONE 16(5): e0250887. </w:t>
+      </w:r>
+      <w:hyperlink r:id="rId10" w:history="1">
+        <w:r>
+          <w:rPr>
+            <w:rStyle w:val="Hyperlink"/>
+            <w:rFonts w:eastAsia="Times New Roman" w:cstheme="minorHAnsi"/>
+            <w:b/>
+            <w:bCs/>
+            <w:shd w:val="clear" w:color="auto" w:fill="FFFFFF"/>
+          </w:rPr>
+          <w:t>https://doi.org/10.1371/journal.pone.0250887</w:t>
+        </w:r>
+      </w:hyperlink>
+      <w:r>
+        <w:rPr>
+          <w:rFonts w:eastAsia="Times New Roman" w:cstheme="minorHAnsi"/>
+          <w:b/>
+          <w:bCs/>
+          <w:color w:val="202020"/>
+          <w:shd w:val="clear" w:color="auto" w:fill="FFFFFF"/>
+        </w:rPr>
+        <w:t xml:space="preserve">. This paper addresses the above concerns for </w:t>
+      </w:r>
+      <w:proofErr w:type="spellStart"/>
+      <w:r>
+        <w:rPr>
+          <w:rFonts w:eastAsia="Times New Roman" w:cstheme="minorHAnsi"/>
+          <w:b/>
+          <w:bCs/>
+          <w:color w:val="202020"/>
+          <w:shd w:val="clear" w:color="auto" w:fill="FFFFFF"/>
+        </w:rPr>
+        <w:t>medRxiv</w:t>
+      </w:r>
+      <w:proofErr w:type="spellEnd"/>
+      <w:r>
+        <w:rPr>
+          <w:rFonts w:eastAsia="Times New Roman" w:cstheme="minorHAnsi"/>
+          <w:b/>
+          <w:bCs/>
+          <w:color w:val="202020"/>
+          <w:shd w:val="clear" w:color="auto" w:fill="FFFFFF"/>
+        </w:rPr>
+        <w:t xml:space="preserve"> pre-prints.</w:t>
+      </w:r>
+    </w:p>
+    <w:p>
+      <w:pPr>
+        <w:pStyle w:val="ListParagraph"/>
+        <w:numPr>
+          <w:ilvl w:val="0"/>
+          <w:numId w:val="1"/>
+        </w:numPr>
+      </w:pPr>
+      <w:r>
+        <w:t xml:space="preserve">Second--is it worth manually checking a sample of manuscripts to see how accurate the </w:t>
+      </w:r>
+      <w:proofErr w:type="spellStart"/>
+      <w:r>
+        <w:t>ODDPub</w:t>
+      </w:r>
+      <w:proofErr w:type="spellEnd"/>
+      <w:r>
+        <w:t xml:space="preserve"> algorithm </w:t>
+      </w:r>
+      <w:proofErr w:type="gramStart"/>
+      <w:r>
+        <w:t>actually is</w:t>
+      </w:r>
+      <w:proofErr w:type="gramEnd"/>
+      <w:r>
+        <w:t xml:space="preserve">? </w:t>
+      </w:r>
+    </w:p>
+    <w:p>
+      <w:pPr>
+        <w:pStyle w:val="ListParagraph"/>
+        <w:numPr>
+          <w:ilvl w:val="0"/>
+          <w:numId w:val="1"/>
+        </w:numPr>
+      </w:pPr>
+      <w:r>
+        <w:t xml:space="preserve">Third--sharing data from biomedical publications (particularly human </w:t>
+      </w:r>
+      <w:proofErr w:type="gramStart"/>
+      <w:r>
+        <w:t>subjects</w:t>
+      </w:r>
+      <w:proofErr w:type="gramEnd"/>
+      <w:r>
+        <w:t xml:space="preserve"> data) can be difficult for legal and ethical reasons. In fact, it might be good to separate out human </w:t>
+      </w:r>
+      <w:proofErr w:type="gramStart"/>
+      <w:r>
+        <w:t>subjects</w:t>
+      </w:r>
+      <w:proofErr w:type="gramEnd"/>
+      <w:r>
+        <w:t xml:space="preserve"> data versus lab data, mouse data, etc. In many cases, human </w:t>
+      </w:r>
+      <w:proofErr w:type="gramStart"/>
+      <w:r>
+        <w:t>subjects</w:t>
+      </w:r>
+      <w:proofErr w:type="gramEnd"/>
+      <w:r>
+        <w:t xml:space="preserve"> data isn't shared openly per se, but might be made available for restricted purposes at a repository like </w:t>
+      </w:r>
+      <w:proofErr w:type="spellStart"/>
+      <w:r>
+        <w:t>Vivli</w:t>
+      </w:r>
+      <w:proofErr w:type="spellEnd"/>
+      <w:r>
+        <w:t xml:space="preserve">. Is it possible that the </w:t>
+      </w:r>
+      <w:proofErr w:type="spellStart"/>
+      <w:r>
+        <w:t>ODDPub</w:t>
+      </w:r>
+      <w:proofErr w:type="spellEnd"/>
+      <w:r>
+        <w:t xml:space="preserve"> algorithm didn't pick up on such cases as often?</w:t>
+      </w:r>
+    </w:p>
+    <w:p>
+      <w:pPr>
+        <w:pStyle w:val="ListParagraph"/>
+        <w:numPr>
+          <w:ilvl w:val="1"/>
+          <w:numId w:val="1"/>
+        </w:numPr>
+        <w:rPr>
+          <w:rFonts w:eastAsia="Times New Roman" w:cstheme="minorHAnsi"/>
+          <w:b/>
+          <w:bCs/>
+        </w:rPr>
+      </w:pPr>
+      <w:proofErr w:type="spellStart"/>
+      <w:r>
+        <w:rPr>
+          <w:rFonts w:eastAsia="Times New Roman" w:cstheme="minorHAnsi"/>
+          <w:b/>
+          <w:bCs/>
+        </w:rPr>
+        <w:t>ODDPub</w:t>
+      </w:r>
+      <w:proofErr w:type="spellEnd"/>
+      <w:r>
+        <w:rPr>
+          <w:rFonts w:eastAsia="Times New Roman" w:cstheme="minorHAnsi"/>
+          <w:b/>
+          <w:bCs/>
+        </w:rPr>
+        <w:t xml:space="preserve"> algorithm defines a publication as having open data and/or code if, “The data/code was freely accessible to everyone. Data/code was not only shared upon request and no application or registration process was required.” Restricted clinical data would thus not be considered open and would not be detected in our analysis.</w:t>
+      </w:r>
+      <w:r>
+        <w:rPr>
+          <w:rFonts w:eastAsia="Times New Roman" w:cstheme="minorHAnsi"/>
+          <w:b/>
+          <w:bCs/>
+        </w:rPr>
+        <w:t xml:space="preserve"> </w:t>
+      </w:r>
+      <w:r>
+        <w:rPr>
+          <w:rFonts w:eastAsia="Times New Roman" w:cstheme="minorHAnsi"/>
+          <w:b/>
+          <w:bCs/>
+        </w:rPr>
+        <w:t xml:space="preserve">We have provided clarity on the definition of “open” </w:t>
+      </w:r>
+      <w:r>
+        <w:rPr>
+          <w:rFonts w:eastAsia="Times New Roman" w:cstheme="minorHAnsi"/>
+          <w:b/>
+          <w:bCs/>
+        </w:rPr>
         <w:lastRenderedPageBreak/>
-        <w:t xml:space="preserve">another way, are there preprints w/o open data or code that later get published, and then b/c of the journal's policy, end up sharing data or code for the first time? Conversely, are there preprints with open data or code that get published, but then the journal website does NOT feature open data or code? I say this because it seems important to contextualize the rate of data and code sharing at preprint sites -- is the rate higher than at journals, lower than at journals, the same? </w:t>
-      </w:r>
-    </w:p>
-    <w:p>
-      <w:pPr>
-        <w:pStyle w:val="ListParagraph"/>
-        <w:numPr>
-          <w:ilvl w:val="0"/>
-          <w:numId w:val="1"/>
-        </w:numPr>
-      </w:pPr>
-      <w:r>
-        <w:t xml:space="preserve">Second--is it worth manually checking a sample of manuscripts to see how accurate the </w:t>
-      </w:r>
-      <w:proofErr w:type="spellStart"/>
-      <w:r>
-        <w:t>ODDPub</w:t>
-      </w:r>
-      <w:proofErr w:type="spellEnd"/>
-      <w:r>
-        <w:t xml:space="preserve"> algorithm actually is? </w:t>
-      </w:r>
-    </w:p>
-    <w:p>
-      <w:pPr>
-        <w:pStyle w:val="ListParagraph"/>
-        <w:numPr>
-          <w:ilvl w:val="0"/>
-          <w:numId w:val="1"/>
-        </w:numPr>
-      </w:pPr>
-      <w:r>
-        <w:t xml:space="preserve">Third--sharing data from biomedical publications (particularly human subjects data) can be difficult for legal and ethical reasons. In fact, it might be good to separate out human subjects data versus lab data, mouse data, etc. In many cases, human subjects data isn't shared openly per se, but might be made available for restricted purposes at a repository like </w:t>
-      </w:r>
-      <w:proofErr w:type="spellStart"/>
-      <w:r>
-        <w:t>Vivli</w:t>
-      </w:r>
-      <w:proofErr w:type="spellEnd"/>
-      <w:r>
-        <w:t xml:space="preserve">. Is it possible that the </w:t>
-      </w:r>
-      <w:proofErr w:type="spellStart"/>
-      <w:r>
-        <w:t>ODDPub</w:t>
-      </w:r>
-      <w:proofErr w:type="spellEnd"/>
-      <w:r>
-        <w:t xml:space="preserve"> algorithm didn't pick up on such cases as often?</w:t>
+        <w:t xml:space="preserve">used under Section 2.2. We have also noted the restrictive nature of this definition in the last paragraph in Section 4.4. </w:t>
       </w:r>
     </w:p>
     <w:sectPr>
@@ -579,6 +1222,251 @@
     </w:sectPr>
   </w:body>
 </w:document>
+</file>
+
+<file path=word/comments.xml><?xml version="1.0" encoding="utf-8"?>
+<w:comments xmlns:wpc="http://schemas.microsoft.com/office/word/2010/wordprocessingCanvas" xmlns:cx="http://schemas.microsoft.com/office/drawing/2014/chartex" xmlns:cx1="http://schemas.microsoft.com/office/drawing/2015/9/8/chartex" xmlns:cx2="http://schemas.microsoft.com/office/drawing/2015/10/21/chartex" xmlns:cx3="http://schemas.microsoft.com/office/drawing/2016/5/9/chartex" xmlns:cx4="http://schemas.microsoft.com/office/drawing/2016/5/10/chartex" xmlns:cx5="http://schemas.microsoft.com/office/drawing/2016/5/11/chartex" xmlns:cx6="http://schemas.microsoft.com/office/drawing/2016/5/12/chartex" xmlns:cx7="http://schemas.microsoft.com/office/drawing/2016/5/13/chartex" xmlns:cx8="http://schemas.microsoft.com/office/drawing/2016/5/14/chartex" xmlns:mc="http://schemas.openxmlformats.org/markup-compatibility/2006" xmlns:aink="http://schemas.microsoft.com/office/drawing/2016/ink" xmlns:am3d="http://schemas.microsoft.com/office/drawing/2017/model3d" xmlns:o="urn:schemas-microsoft-com:office:office" xmlns:r="http://schemas.openxmlformats.org/officeDocument/2006/relationships" xmlns:m="http://schemas.openxmlformats.org/officeDocument/2006/math" xmlns:v="urn:schemas-microsoft-com:vml" xmlns:wp14="http://schemas.microsoft.com/office/word/2010/wordprocessingDrawing" xmlns:wp="http://schemas.openxmlformats.org/drawingml/2006/wordprocessingDrawing" xmlns:w10="urn:schemas-microsoft-com:office:word" xmlns:w="http://schemas.openxmlformats.org/wordprocessingml/2006/main" xmlns:w14="http://schemas.microsoft.com/office/word/2010/wordml" xmlns:w15="http://schemas.microsoft.com/office/word/2012/wordml" xmlns:w16cex="http://schemas.microsoft.com/office/word/2018/wordml/cex" xmlns:w16cid="http://schemas.microsoft.com/office/word/2016/wordml/cid" xmlns:w16="http://schemas.microsoft.com/office/word/2018/wordml" xmlns:w16sdtdh="http://schemas.microsoft.com/office/word/2020/wordml/sdtdatahash" xmlns:w16se="http://schemas.microsoft.com/office/word/2015/wordml/symex" xmlns:wpg="http://schemas.microsoft.com/office/word/2010/wordprocessingGroup" xmlns:wpi="http://schemas.microsoft.com/office/word/2010/wordprocessingInk" xmlns:wne="http://schemas.microsoft.com/office/word/2006/wordml" xmlns:wps="http://schemas.microsoft.com/office/word/2010/wordprocessingShape" mc:Ignorable="w14 w15 w16se w16cid w16 w16cex w16sdtdh wp14">
+  <w:comment w:id="0" w:author="Annie Collins" w:date="2022-01-11T15:51:00Z" w:initials="AC">
+    <w:p>
+      <w:pPr>
+        <w:pStyle w:val="CommentText"/>
+      </w:pPr>
+      <w:r>
+        <w:rPr>
+          <w:rStyle w:val="CommentReference"/>
+        </w:rPr>
+        <w:annotationRef/>
+      </w:r>
+      <w:r>
+        <w:t xml:space="preserve">I added a paragraph to the intro defining reproducibility and distinguishing between reproducibility and replicability. Also added a paragraph in Section 4.4 addressing the need for </w:t>
+      </w:r>
+      <w:r>
+        <w:t xml:space="preserve">more than just open data and code for reproducibility. Open to changes to </w:t>
+      </w:r>
+      <w:proofErr w:type="gramStart"/>
+      <w:r>
+        <w:t>all of</w:t>
+      </w:r>
+      <w:proofErr w:type="gramEnd"/>
+      <w:r>
+        <w:t xml:space="preserve"> these choices if you’re still feeling TBD</w:t>
+      </w:r>
+      <w:r>
+        <w:t>?</w:t>
+      </w:r>
+    </w:p>
+  </w:comment>
+  <w:comment w:id="1" w:author="Annie Collins" w:date="2022-01-11T15:55:00Z" w:initials="AC">
+    <w:p>
+      <w:pPr>
+        <w:pStyle w:val="CommentText"/>
+      </w:pPr>
+      <w:r>
+        <w:rPr>
+          <w:rStyle w:val="CommentReference"/>
+        </w:rPr>
+        <w:annotationRef/>
+      </w:r>
+      <w:r>
+        <w:t>Also, do you have a specific source/definition for reproducibility that you use in other work? If so, would it be good to keep this consistent?</w:t>
+      </w:r>
+    </w:p>
+  </w:comment>
+  <w:comment w:id="2" w:author="Annie Collins" w:date="2022-01-11T15:49:00Z" w:initials="AC">
+    <w:p>
+      <w:pPr>
+        <w:pStyle w:val="CommentText"/>
+      </w:pPr>
+      <w:r>
+        <w:rPr>
+          <w:rStyle w:val="CommentReference"/>
+        </w:rPr>
+        <w:annotationRef/>
+      </w:r>
+      <w:r>
+        <w:t xml:space="preserve">Potential appendix? Author fields could also be used for </w:t>
+      </w:r>
+      <w:proofErr w:type="spellStart"/>
+      <w:r>
+        <w:t>ODDPub</w:t>
+      </w:r>
+      <w:proofErr w:type="spellEnd"/>
+      <w:r>
+        <w:t xml:space="preserve"> validation (two points up), no?</w:t>
+      </w:r>
+    </w:p>
+  </w:comment>
+  <w:comment w:id="3" w:author="Annie Collins" w:date="2022-01-11T15:47:00Z" w:initials="AC">
+    <w:p>
+      <w:pPr>
+        <w:pStyle w:val="CommentText"/>
+      </w:pPr>
+      <w:r>
+        <w:rPr>
+          <w:rStyle w:val="CommentReference"/>
+        </w:rPr>
+        <w:annotationRef/>
+      </w:r>
+      <w:r>
+        <w:t>Not done addressing this comment. Need to figure out what order is best for figures and reformat accordingly.</w:t>
+      </w:r>
+    </w:p>
+  </w:comment>
+  <w:comment w:id="4" w:author="Annie Collins" w:date="2022-01-11T15:56:00Z" w:initials="AC">
+    <w:p>
+      <w:pPr>
+        <w:pStyle w:val="CommentText"/>
+      </w:pPr>
+      <w:r>
+        <w:rPr>
+          <w:rStyle w:val="CommentReference"/>
+        </w:rPr>
+        <w:annotationRef/>
+      </w:r>
+      <w:r>
+        <w:t>I’m not quite sure what this means. Maybe a stacked bar graph with the results from all repositories together?</w:t>
+      </w:r>
+      <w:r>
+        <w:t xml:space="preserve"> I don’t think this would make sense within any of the current four panel graphs though.</w:t>
+      </w:r>
+    </w:p>
+  </w:comment>
+  <w:comment w:id="5" w:author="Annie Collins" w:date="2022-01-11T15:50:00Z" w:initials="AC">
+    <w:p>
+      <w:pPr>
+        <w:rPr>
+          <w:rFonts w:eastAsia="Times New Roman" w:cstheme="minorHAnsi"/>
+        </w:rPr>
+      </w:pPr>
+      <w:r>
+        <w:rPr>
+          <w:rStyle w:val="CommentReference"/>
+          <w:rFonts w:cstheme="minorHAnsi"/>
+        </w:rPr>
+        <w:annotationRef/>
+      </w:r>
+      <w:r>
+        <w:rPr>
+          <w:rFonts w:eastAsia="Times New Roman" w:cstheme="minorHAnsi"/>
+        </w:rPr>
+        <w:t>Added a sentence around line 416</w:t>
+      </w:r>
+      <w:r>
+        <w:rPr>
+          <w:rFonts w:eastAsia="Times New Roman" w:cstheme="minorHAnsi"/>
+        </w:rPr>
+        <w:t xml:space="preserve"> in </w:t>
+      </w:r>
+      <w:proofErr w:type="spellStart"/>
+      <w:r>
+        <w:rPr>
+          <w:rFonts w:eastAsia="Times New Roman" w:cstheme="minorHAnsi"/>
+        </w:rPr>
+        <w:t>rmd</w:t>
+      </w:r>
+      <w:proofErr w:type="spellEnd"/>
+      <w:r>
+        <w:rPr>
+          <w:rFonts w:eastAsia="Times New Roman" w:cstheme="minorHAnsi"/>
+        </w:rPr>
+        <w:t xml:space="preserve"> (commented block). I’m a bit confused by this point. Can authors </w:t>
+      </w:r>
+      <w:r>
+        <w:rPr>
+          <w:rFonts w:eastAsia="Times New Roman" w:cstheme="minorHAnsi"/>
+        </w:rPr>
+        <w:t>never</w:t>
+      </w:r>
+      <w:r>
+        <w:rPr>
+          <w:rFonts w:eastAsia="Times New Roman" w:cstheme="minorHAnsi"/>
+        </w:rPr>
+        <w:t xml:space="preserve"> reshare publicly available data? For example, the ICL model has a data availability statement posted with the paper (</w:t>
+      </w:r>
+      <w:hyperlink r:id="rId1" w:anchor="data-availability" w:tgtFrame="_blank" w:history="1">
+        <w:r>
+          <w:rPr>
+            <w:rFonts w:eastAsia="Times New Roman" w:cstheme="minorHAnsi"/>
+            <w:color w:val="0000FF"/>
+            <w:u w:val="single"/>
+          </w:rPr>
+          <w:t>https://www.nature.com/articles/s41586-020-2405-7#data-availability</w:t>
+        </w:r>
+      </w:hyperlink>
+      <w:r>
+        <w:rPr>
+          <w:rFonts w:eastAsia="Times New Roman" w:cstheme="minorHAnsi"/>
+        </w:rPr>
+        <w:t>) which directs to a UK Data Service page for the paper (</w:t>
+      </w:r>
+      <w:hyperlink r:id="rId2" w:tgtFrame="_blank" w:history="1">
+        <w:r>
+          <w:rPr>
+            <w:rFonts w:eastAsia="Times New Roman" w:cstheme="minorHAnsi"/>
+            <w:color w:val="0000FF"/>
+            <w:u w:val="single"/>
+          </w:rPr>
+          <w:t>https://reshare.ukdataservice.ac.uk/854380/</w:t>
+        </w:r>
+      </w:hyperlink>
+      <w:r>
+        <w:rPr>
+          <w:rFonts w:eastAsia="Times New Roman" w:cstheme="minorHAnsi"/>
+        </w:rPr>
+        <w:t>) but the same data is available directly from the ECDC (</w:t>
+      </w:r>
+      <w:hyperlink r:id="rId3" w:tgtFrame="_blank" w:history="1">
+        <w:r>
+          <w:rPr>
+            <w:rFonts w:eastAsia="Times New Roman" w:cstheme="minorHAnsi"/>
+            <w:color w:val="0000FF"/>
+            <w:u w:val="single"/>
+          </w:rPr>
+          <w:t>https://www.ecdc.europa.eu/en/publications-data/download-todays-data-geographic-distribution-covid-19-cases-worldwide</w:t>
+        </w:r>
+      </w:hyperlink>
+      <w:r>
+        <w:rPr>
+          <w:rFonts w:eastAsia="Times New Roman" w:cstheme="minorHAnsi"/>
+        </w:rPr>
+        <w:t>). Perhaps data availability was different last March?</w:t>
+      </w:r>
+    </w:p>
+  </w:comment>
+</w:comments>
+</file>
+
+<file path=word/commentsExtended.xml><?xml version="1.0" encoding="utf-8"?>
+<w15:commentsEx xmlns:wpc="http://schemas.microsoft.com/office/word/2010/wordprocessingCanvas" xmlns:cx="http://schemas.microsoft.com/office/drawing/2014/chartex" xmlns:cx1="http://schemas.microsoft.com/office/drawing/2015/9/8/chartex" xmlns:cx2="http://schemas.microsoft.com/office/drawing/2015/10/21/chartex" xmlns:cx3="http://schemas.microsoft.com/office/drawing/2016/5/9/chartex" xmlns:cx4="http://schemas.microsoft.com/office/drawing/2016/5/10/chartex" xmlns:cx5="http://schemas.microsoft.com/office/drawing/2016/5/11/chartex" xmlns:cx6="http://schemas.microsoft.com/office/drawing/2016/5/12/chartex" xmlns:cx7="http://schemas.microsoft.com/office/drawing/2016/5/13/chartex" xmlns:cx8="http://schemas.microsoft.com/office/drawing/2016/5/14/chartex" xmlns:mc="http://schemas.openxmlformats.org/markup-compatibility/2006" xmlns:aink="http://schemas.microsoft.com/office/drawing/2016/ink" xmlns:am3d="http://schemas.microsoft.com/office/drawing/2017/model3d" xmlns:o="urn:schemas-microsoft-com:office:office" xmlns:r="http://schemas.openxmlformats.org/officeDocument/2006/relationships" xmlns:m="http://schemas.openxmlformats.org/officeDocument/2006/math" xmlns:v="urn:schemas-microsoft-com:vml" xmlns:wp14="http://schemas.microsoft.com/office/word/2010/wordprocessingDrawing" xmlns:wp="http://schemas.openxmlformats.org/drawingml/2006/wordprocessingDrawing" xmlns:w10="urn:schemas-microsoft-com:office:word" xmlns:w="http://schemas.openxmlformats.org/wordprocessingml/2006/main" xmlns:w14="http://schemas.microsoft.com/office/word/2010/wordml" xmlns:w15="http://schemas.microsoft.com/office/word/2012/wordml" xmlns:w16cex="http://schemas.microsoft.com/office/word/2018/wordml/cex" xmlns:w16cid="http://schemas.microsoft.com/office/word/2016/wordml/cid" xmlns:w16="http://schemas.microsoft.com/office/word/2018/wordml" xmlns:w16sdtdh="http://schemas.microsoft.com/office/word/2020/wordml/sdtdatahash" xmlns:w16se="http://schemas.microsoft.com/office/word/2015/wordml/symex" xmlns:wpg="http://schemas.microsoft.com/office/word/2010/wordprocessingGroup" xmlns:wpi="http://schemas.microsoft.com/office/word/2010/wordprocessingInk" xmlns:wne="http://schemas.microsoft.com/office/word/2006/wordml" xmlns:wps="http://schemas.microsoft.com/office/word/2010/wordprocessingShape" mc:Ignorable="w14 w15 w16se w16cid w16 w16cex w16sdtdh wp14">
+  <w15:commentEx w15:paraId="2748AEB9" w15:done="0"/>
+  <w15:commentEx w15:paraId="7727FADF" w15:paraIdParent="2748AEB9" w15:done="0"/>
+  <w15:commentEx w15:paraId="089AE47E" w15:done="0"/>
+  <w15:commentEx w15:paraId="3148B7B3" w15:done="0"/>
+  <w15:commentEx w15:paraId="3AAFFB19" w15:done="0"/>
+  <w15:commentEx w15:paraId="1D89CD91" w15:done="0"/>
+</w15:commentsEx>
+</file>
+
+<file path=word/commentsExtensible.xml><?xml version="1.0" encoding="utf-8"?>
+<w16cex:commentsExtensible xmlns:wpc="http://schemas.microsoft.com/office/word/2010/wordprocessingCanvas" xmlns:cx="http://schemas.microsoft.com/office/drawing/2014/chartex" xmlns:cx1="http://schemas.microsoft.com/office/drawing/2015/9/8/chartex" xmlns:cx2="http://schemas.microsoft.com/office/drawing/2015/10/21/chartex" xmlns:cx3="http://schemas.microsoft.com/office/drawing/2016/5/9/chartex" xmlns:cx4="http://schemas.microsoft.com/office/drawing/2016/5/10/chartex" xmlns:cx5="http://schemas.microsoft.com/office/drawing/2016/5/11/chartex" xmlns:cx6="http://schemas.microsoft.com/office/drawing/2016/5/12/chartex" xmlns:cx7="http://schemas.microsoft.com/office/drawing/2016/5/13/chartex" xmlns:cx8="http://schemas.microsoft.com/office/drawing/2016/5/14/chartex" xmlns:mc="http://schemas.openxmlformats.org/markup-compatibility/2006" xmlns:aink="http://schemas.microsoft.com/office/drawing/2016/ink" xmlns:am3d="http://schemas.microsoft.com/office/drawing/2017/model3d" xmlns:o="urn:schemas-microsoft-com:office:office" xmlns:r="http://schemas.openxmlformats.org/officeDocument/2006/relationships" xmlns:m="http://schemas.openxmlformats.org/officeDocument/2006/math" xmlns:v="urn:schemas-microsoft-com:vml" xmlns:wp14="http://schemas.microsoft.com/office/word/2010/wordprocessingDrawing" xmlns:wp="http://schemas.openxmlformats.org/drawingml/2006/wordprocessingDrawing" xmlns:w10="urn:schemas-microsoft-com:office:word" xmlns:w="http://schemas.openxmlformats.org/wordprocessingml/2006/main" xmlns:w14="http://schemas.microsoft.com/office/word/2010/wordml" xmlns:w15="http://schemas.microsoft.com/office/word/2012/wordml" xmlns:w16cex="http://schemas.microsoft.com/office/word/2018/wordml/cex" xmlns:w16cid="http://schemas.microsoft.com/office/word/2016/wordml/cid" xmlns:w16="http://schemas.microsoft.com/office/word/2018/wordml" xmlns:w16sdtdh="http://schemas.microsoft.com/office/word/2020/wordml/sdtdatahash" xmlns:w16se="http://schemas.microsoft.com/office/word/2015/wordml/symex" xmlns:wpg="http://schemas.microsoft.com/office/word/2010/wordprocessingGroup" xmlns:wpi="http://schemas.microsoft.com/office/word/2010/wordprocessingInk" xmlns:wne="http://schemas.microsoft.com/office/word/2006/wordml" xmlns:wps="http://schemas.microsoft.com/office/word/2010/wordprocessingShape" mc:Ignorable="w14 w15 w16se w16cid w16 w16cex w16sdtdh wp14">
+  <w16cex:commentExtensible w16cex:durableId="25882615" w16cex:dateUtc="2022-01-11T20:51:00Z"/>
+  <w16cex:commentExtensible w16cex:durableId="258826DB" w16cex:dateUtc="2022-01-11T20:55:00Z"/>
+  <w16cex:commentExtensible w16cex:durableId="25882592" w16cex:dateUtc="2022-01-11T20:49:00Z"/>
+  <w16cex:commentExtensible w16cex:durableId="258824FA" w16cex:dateUtc="2022-01-11T20:47:00Z"/>
+  <w16cex:commentExtensible w16cex:durableId="2588273D" w16cex:dateUtc="2022-01-11T20:56:00Z"/>
+  <w16cex:commentExtensible w16cex:durableId="258825C6" w16cex:dateUtc="2022-01-11T20:50:00Z"/>
+</w16cex:commentsExtensible>
+</file>
+
+<file path=word/commentsIds.xml><?xml version="1.0" encoding="utf-8"?>
+<w16cid:commentsIds xmlns:wpc="http://schemas.microsoft.com/office/word/2010/wordprocessingCanvas" xmlns:cx="http://schemas.microsoft.com/office/drawing/2014/chartex" xmlns:cx1="http://schemas.microsoft.com/office/drawing/2015/9/8/chartex" xmlns:cx2="http://schemas.microsoft.com/office/drawing/2015/10/21/chartex" xmlns:cx3="http://schemas.microsoft.com/office/drawing/2016/5/9/chartex" xmlns:cx4="http://schemas.microsoft.com/office/drawing/2016/5/10/chartex" xmlns:cx5="http://schemas.microsoft.com/office/drawing/2016/5/11/chartex" xmlns:cx6="http://schemas.microsoft.com/office/drawing/2016/5/12/chartex" xmlns:cx7="http://schemas.microsoft.com/office/drawing/2016/5/13/chartex" xmlns:cx8="http://schemas.microsoft.com/office/drawing/2016/5/14/chartex" xmlns:mc="http://schemas.openxmlformats.org/markup-compatibility/2006" xmlns:aink="http://schemas.microsoft.com/office/drawing/2016/ink" xmlns:am3d="http://schemas.microsoft.com/office/drawing/2017/model3d" xmlns:o="urn:schemas-microsoft-com:office:office" xmlns:r="http://schemas.openxmlformats.org/officeDocument/2006/relationships" xmlns:m="http://schemas.openxmlformats.org/officeDocument/2006/math" xmlns:v="urn:schemas-microsoft-com:vml" xmlns:wp14="http://schemas.microsoft.com/office/word/2010/wordprocessingDrawing" xmlns:wp="http://schemas.openxmlformats.org/drawingml/2006/wordprocessingDrawing" xmlns:w10="urn:schemas-microsoft-com:office:word" xmlns:w="http://schemas.openxmlformats.org/wordprocessingml/2006/main" xmlns:w14="http://schemas.microsoft.com/office/word/2010/wordml" xmlns:w15="http://schemas.microsoft.com/office/word/2012/wordml" xmlns:w16cex="http://schemas.microsoft.com/office/word/2018/wordml/cex" xmlns:w16cid="http://schemas.microsoft.com/office/word/2016/wordml/cid" xmlns:w16="http://schemas.microsoft.com/office/word/2018/wordml" xmlns:w16sdtdh="http://schemas.microsoft.com/office/word/2020/wordml/sdtdatahash" xmlns:w16se="http://schemas.microsoft.com/office/word/2015/wordml/symex" xmlns:wpg="http://schemas.microsoft.com/office/word/2010/wordprocessingGroup" xmlns:wpi="http://schemas.microsoft.com/office/word/2010/wordprocessingInk" xmlns:wne="http://schemas.microsoft.com/office/word/2006/wordml" xmlns:wps="http://schemas.microsoft.com/office/word/2010/wordprocessingShape" mc:Ignorable="w14 w15 w16se w16cid w16 w16cex w16sdtdh wp14">
+  <w16cid:commentId w16cid:paraId="2748AEB9" w16cid:durableId="25882615"/>
+  <w16cid:commentId w16cid:paraId="7727FADF" w16cid:durableId="258826DB"/>
+  <w16cid:commentId w16cid:paraId="089AE47E" w16cid:durableId="25882592"/>
+  <w16cid:commentId w16cid:paraId="3148B7B3" w16cid:durableId="258824FA"/>
+  <w16cid:commentId w16cid:paraId="3AAFFB19" w16cid:durableId="2588273D"/>
+  <w16cid:commentId w16cid:paraId="1D89CD91" w16cid:durableId="258825C6"/>
+</w16cid:commentsIds>
 </file>
 
 <file path=word/numbering.xml><?xml version="1.0" encoding="utf-8"?>
@@ -675,7 +1563,7 @@
   <w:abstractNum w:abstractNumId="1" w15:restartNumberingAfterBreak="0">
     <w:nsid w:val="77B0689C"/>
     <w:multiLevelType w:val="hybridMultilevel"/>
-    <w:tmpl w:val="CE3C8470"/>
+    <w:tmpl w:val="82F0B800"/>
     <w:lvl w:ilvl="0" w:tplc="04090001">
       <w:start w:val="1"/>
       <w:numFmt w:val="bullet"/>
@@ -792,6 +1680,14 @@
     <w:abstractNumId w:val="0"/>
   </w:num>
 </w:numbering>
+</file>
+
+<file path=word/people.xml><?xml version="1.0" encoding="utf-8"?>
+<w15:people xmlns:wpc="http://schemas.microsoft.com/office/word/2010/wordprocessingCanvas" xmlns:cx="http://schemas.microsoft.com/office/drawing/2014/chartex" xmlns:cx1="http://schemas.microsoft.com/office/drawing/2015/9/8/chartex" xmlns:cx2="http://schemas.microsoft.com/office/drawing/2015/10/21/chartex" xmlns:cx3="http://schemas.microsoft.com/office/drawing/2016/5/9/chartex" xmlns:cx4="http://schemas.microsoft.com/office/drawing/2016/5/10/chartex" xmlns:cx5="http://schemas.microsoft.com/office/drawing/2016/5/11/chartex" xmlns:cx6="http://schemas.microsoft.com/office/drawing/2016/5/12/chartex" xmlns:cx7="http://schemas.microsoft.com/office/drawing/2016/5/13/chartex" xmlns:cx8="http://schemas.microsoft.com/office/drawing/2016/5/14/chartex" xmlns:mc="http://schemas.openxmlformats.org/markup-compatibility/2006" xmlns:aink="http://schemas.microsoft.com/office/drawing/2016/ink" xmlns:am3d="http://schemas.microsoft.com/office/drawing/2017/model3d" xmlns:o="urn:schemas-microsoft-com:office:office" xmlns:r="http://schemas.openxmlformats.org/officeDocument/2006/relationships" xmlns:m="http://schemas.openxmlformats.org/officeDocument/2006/math" xmlns:v="urn:schemas-microsoft-com:vml" xmlns:wp14="http://schemas.microsoft.com/office/word/2010/wordprocessingDrawing" xmlns:wp="http://schemas.openxmlformats.org/drawingml/2006/wordprocessingDrawing" xmlns:w10="urn:schemas-microsoft-com:office:word" xmlns:w="http://schemas.openxmlformats.org/wordprocessingml/2006/main" xmlns:w14="http://schemas.microsoft.com/office/word/2010/wordml" xmlns:w15="http://schemas.microsoft.com/office/word/2012/wordml" xmlns:w16cex="http://schemas.microsoft.com/office/word/2018/wordml/cex" xmlns:w16cid="http://schemas.microsoft.com/office/word/2016/wordml/cid" xmlns:w16="http://schemas.microsoft.com/office/word/2018/wordml" xmlns:w16sdtdh="http://schemas.microsoft.com/office/word/2020/wordml/sdtdatahash" xmlns:w16se="http://schemas.microsoft.com/office/word/2015/wordml/symex" xmlns:wpg="http://schemas.microsoft.com/office/word/2010/wordprocessingGroup" xmlns:wpi="http://schemas.microsoft.com/office/word/2010/wordprocessingInk" xmlns:wne="http://schemas.microsoft.com/office/word/2006/wordml" xmlns:wps="http://schemas.microsoft.com/office/word/2010/wordprocessingShape" mc:Ignorable="w14 w15 w16se w16cid w16 w16cex w16sdtdh wp14">
+  <w15:person w15:author="Annie Collins">
+    <w15:presenceInfo w15:providerId="AD" w15:userId="S::annie.collins@mail.utoronto.ca::f529b29a-ecac-4cd5-b4cd-8eea19821fa2"/>
+  </w15:person>
+</w15:people>
 </file>
 
 <file path=word/styles.xml><?xml version="1.0" encoding="utf-8"?>
@@ -1227,6 +2123,109 @@
       <w:contextualSpacing/>
     </w:pPr>
   </w:style>
+  <w:style w:type="character" w:styleId="Hyperlink">
+    <w:name w:val="Hyperlink"/>
+    <w:basedOn w:val="DefaultParagraphFont"/>
+    <w:uiPriority w:val="99"/>
+    <w:unhideWhenUsed/>
+    <w:rsid w:val="004336AA"/>
+    <w:rPr>
+      <w:color w:val="0563C1" w:themeColor="hyperlink"/>
+      <w:u w:val="single"/>
+    </w:rPr>
+  </w:style>
+  <w:style w:type="character" w:styleId="UnresolvedMention">
+    <w:name w:val="Unresolved Mention"/>
+    <w:basedOn w:val="DefaultParagraphFont"/>
+    <w:uiPriority w:val="99"/>
+    <w:semiHidden/>
+    <w:unhideWhenUsed/>
+    <w:rsid w:val="004336AA"/>
+    <w:rPr>
+      <w:color w:val="605E5C"/>
+      <w:shd w:val="clear" w:color="auto" w:fill="E1DFDD"/>
+    </w:rPr>
+  </w:style>
+  <w:style w:type="character" w:styleId="CommentReference">
+    <w:name w:val="annotation reference"/>
+    <w:basedOn w:val="DefaultParagraphFont"/>
+    <w:uiPriority w:val="99"/>
+    <w:semiHidden/>
+    <w:unhideWhenUsed/>
+    <w:rsid w:val="002E10DF"/>
+    <w:rPr>
+      <w:sz w:val="16"/>
+      <w:szCs w:val="16"/>
+    </w:rPr>
+  </w:style>
+  <w:style w:type="paragraph" w:styleId="CommentText">
+    <w:name w:val="annotation text"/>
+    <w:basedOn w:val="Normal"/>
+    <w:link w:val="CommentTextChar"/>
+    <w:uiPriority w:val="99"/>
+    <w:semiHidden/>
+    <w:unhideWhenUsed/>
+    <w:rsid w:val="002E10DF"/>
+    <w:rPr>
+      <w:sz w:val="20"/>
+      <w:szCs w:val="20"/>
+    </w:rPr>
+  </w:style>
+  <w:style w:type="character" w:customStyle="1" w:styleId="CommentTextChar">
+    <w:name w:val="Comment Text Char"/>
+    <w:basedOn w:val="DefaultParagraphFont"/>
+    <w:link w:val="CommentText"/>
+    <w:uiPriority w:val="99"/>
+    <w:semiHidden/>
+    <w:rsid w:val="002E10DF"/>
+    <w:rPr>
+      <w:sz w:val="20"/>
+      <w:szCs w:val="20"/>
+    </w:rPr>
+  </w:style>
+  <w:style w:type="paragraph" w:styleId="CommentSubject">
+    <w:name w:val="annotation subject"/>
+    <w:basedOn w:val="CommentText"/>
+    <w:next w:val="CommentText"/>
+    <w:link w:val="CommentSubjectChar"/>
+    <w:uiPriority w:val="99"/>
+    <w:semiHidden/>
+    <w:unhideWhenUsed/>
+    <w:rsid w:val="002E10DF"/>
+    <w:rPr>
+      <w:b/>
+      <w:bCs/>
+    </w:rPr>
+  </w:style>
+  <w:style w:type="character" w:customStyle="1" w:styleId="CommentSubjectChar">
+    <w:name w:val="Comment Subject Char"/>
+    <w:basedOn w:val="CommentTextChar"/>
+    <w:link w:val="CommentSubject"/>
+    <w:uiPriority w:val="99"/>
+    <w:semiHidden/>
+    <w:rsid w:val="002E10DF"/>
+    <w:rPr>
+      <w:b/>
+      <w:bCs/>
+      <w:sz w:val="20"/>
+      <w:szCs w:val="20"/>
+    </w:rPr>
+  </w:style>
+  <w:style w:type="character" w:customStyle="1" w:styleId="link-annotation-unknown-block-id-856260210">
+    <w:name w:val="link-annotation-unknown-block-id-856260210"/>
+    <w:basedOn w:val="DefaultParagraphFont"/>
+    <w:rsid w:val="00752A2F"/>
+  </w:style>
+  <w:style w:type="character" w:customStyle="1" w:styleId="link-annotation-unknown-block-id-785219076">
+    <w:name w:val="link-annotation-unknown-block-id-785219076"/>
+    <w:basedOn w:val="DefaultParagraphFont"/>
+    <w:rsid w:val="00752A2F"/>
+  </w:style>
+  <w:style w:type="character" w:customStyle="1" w:styleId="link-annotation-unknown-block-id--488308429">
+    <w:name w:val="link-annotation-unknown-block-id--488308429"/>
+    <w:basedOn w:val="DefaultParagraphFont"/>
+    <w:rsid w:val="00752A2F"/>
+  </w:style>
 </w:styles>
 </file>
 
@@ -1523,4 +2522,16 @@
     </a:ext>
   </a:extLst>
 </a:theme>
+</file>
+
+<file path=customXml/item1.xml><?xml version="1.0" encoding="utf-8"?>
+<b:Sources xmlns:b="http://schemas.openxmlformats.org/officeDocument/2006/bibliography" xmlns="http://schemas.openxmlformats.org/officeDocument/2006/bibliography" SelectedStyle="/APASixthEditionOfficeOnline.xsl" StyleName="APA" Version="6"/>
+</file>
+
+<file path=customXml/itemProps1.xml><?xml version="1.0" encoding="utf-8"?>
+<ds:datastoreItem xmlns:ds="http://schemas.openxmlformats.org/officeDocument/2006/customXml" ds:itemID="{953DB911-2985-124C-B176-27F189AB0E3B}">
+  <ds:schemaRefs>
+    <ds:schemaRef ds:uri="http://schemas.openxmlformats.org/officeDocument/2006/bibliography"/>
+  </ds:schemaRefs>
+</ds:datastoreItem>
 </file>
</xml_diff>

<commit_message>
Final review paper updates - added appendices, arxiv and socarxiv validation data
</commit_message>
<xml_diff>
--- a/response_to_reviewers.docx
+++ b/response_to_reviewers.docx
@@ -149,28 +149,7 @@
           <w:b/>
           <w:bCs/>
         </w:rPr>
-        <w:t>. We have a</w:t>
-      </w:r>
-      <w:r>
-        <w:rPr>
-          <w:b/>
-          <w:bCs/>
-        </w:rPr>
-        <w:t xml:space="preserve">dded a paragraph to the </w:t>
-      </w:r>
-      <w:r>
-        <w:rPr>
-          <w:b/>
-          <w:bCs/>
-        </w:rPr>
-        <w:t xml:space="preserve">introduction </w:t>
-      </w:r>
-      <w:r>
-        <w:rPr>
-          <w:b/>
-          <w:bCs/>
-        </w:rPr>
-        <w:t xml:space="preserve">defining reproducibility and distinguishing between reproducibility and </w:t>
+        <w:t xml:space="preserve">. We have added a paragraph to the introduction defining reproducibility and distinguishing between reproducibility and </w:t>
       </w:r>
       <w:proofErr w:type="gramStart"/>
       <w:r>
@@ -178,14 +157,7 @@
           <w:b/>
           <w:bCs/>
         </w:rPr>
-        <w:t>replicability</w:t>
-      </w:r>
-      <w:r>
-        <w:rPr>
-          <w:b/>
-          <w:bCs/>
-        </w:rPr>
-        <w:t>, and</w:t>
+        <w:t>replicability, and</w:t>
       </w:r>
       <w:proofErr w:type="gramEnd"/>
       <w:r>
@@ -193,28 +165,7 @@
           <w:b/>
           <w:bCs/>
         </w:rPr>
-        <w:t xml:space="preserve"> added a particular relevant citation that surveys different fields</w:t>
-      </w:r>
-      <w:r>
-        <w:rPr>
-          <w:b/>
-          <w:bCs/>
-        </w:rPr>
-        <w:t xml:space="preserve">. </w:t>
-      </w:r>
-      <w:r>
-        <w:rPr>
-          <w:b/>
-          <w:bCs/>
-        </w:rPr>
-        <w:t>We have also a</w:t>
-      </w:r>
-      <w:r>
-        <w:rPr>
-          <w:b/>
-          <w:bCs/>
-        </w:rPr>
-        <w:t xml:space="preserve">dded a paragraph in Section 4.4 addressing the need for more than just open data and code for reproducibility. </w:t>
+        <w:t xml:space="preserve"> added a particular relevant citation that surveys different fields. We have also added a paragraph in Section 4.4 addressing the need for more than just open data and code for reproducibility. </w:t>
       </w:r>
     </w:p>
     <w:p>
@@ -695,12 +646,14 @@
         <w:rPr>
           <w:b/>
           <w:bCs/>
-        </w:rPr>
-      </w:pPr>
-      <w:r>
-        <w:rPr>
-          <w:b/>
-          <w:bCs/>
+          <w:highlight w:val="yellow"/>
+        </w:rPr>
+      </w:pPr>
+      <w:r>
+        <w:rPr>
+          <w:b/>
+          <w:bCs/>
+          <w:highlight w:val="yellow"/>
         </w:rPr>
         <w:t xml:space="preserve">As part of addressing this point, we also found a few unexpected false negatives from </w:t>
       </w:r>
@@ -709,6 +662,7 @@
         <w:rPr>
           <w:b/>
           <w:bCs/>
+          <w:highlight w:val="yellow"/>
         </w:rPr>
         <w:t>ODDPub</w:t>
       </w:r>
@@ -717,8 +671,33 @@
         <w:rPr>
           <w:b/>
           <w:bCs/>
-        </w:rPr>
-        <w:t xml:space="preserve"> and have additionally added a paragraph about this.</w:t>
+          <w:highlight w:val="yellow"/>
+        </w:rPr>
+        <w:t xml:space="preserve"> and have additionally added a paragraph about </w:t>
+      </w:r>
+      <w:commentRangeStart w:id="0"/>
+      <w:r>
+        <w:rPr>
+          <w:b/>
+          <w:bCs/>
+          <w:highlight w:val="yellow"/>
+        </w:rPr>
+        <w:t>this</w:t>
+      </w:r>
+      <w:commentRangeEnd w:id="0"/>
+      <w:r>
+        <w:rPr>
+          <w:rStyle w:val="CommentReference"/>
+        </w:rPr>
+        <w:commentReference w:id="0"/>
+      </w:r>
+      <w:r>
+        <w:rPr>
+          <w:b/>
+          <w:bCs/>
+          <w:highlight w:val="yellow"/>
+        </w:rPr>
+        <w:t>.</w:t>
       </w:r>
     </w:p>
     <w:p>
@@ -834,7 +813,14 @@
           <w:b/>
           <w:bCs/>
         </w:rPr>
-        <w:t xml:space="preserve">We have added this in an appendix that describes what would be required to include </w:t>
+        <w:t xml:space="preserve">We have added this in an appendix that describes </w:t>
+      </w:r>
+      <w:r>
+        <w:rPr>
+          <w:b/>
+          <w:bCs/>
+        </w:rPr>
+        <w:t xml:space="preserve">compares open data predicted by </w:t>
       </w:r>
       <w:proofErr w:type="spellStart"/>
       <w:r>
@@ -842,6 +828,36 @@
           <w:b/>
           <w:bCs/>
         </w:rPr>
+        <w:t>ODDPub</w:t>
+      </w:r>
+      <w:proofErr w:type="spellEnd"/>
+      <w:r>
+        <w:rPr>
+          <w:b/>
+          <w:bCs/>
+        </w:rPr>
+        <w:t xml:space="preserve"> versus author-provided links</w:t>
+      </w:r>
+      <w:r>
+        <w:rPr>
+          <w:b/>
+          <w:bCs/>
+        </w:rPr>
+        <w:t>.</w:t>
+      </w:r>
+      <w:r>
+        <w:rPr>
+          <w:b/>
+          <w:bCs/>
+        </w:rPr>
+        <w:t xml:space="preserve"> We would see considerable benefit from future work that did involve </w:t>
+      </w:r>
+      <w:proofErr w:type="spellStart"/>
+      <w:r>
+        <w:rPr>
+          <w:b/>
+          <w:bCs/>
+        </w:rPr>
         <w:t>SocArxiv</w:t>
       </w:r>
       <w:proofErr w:type="spellEnd"/>
@@ -850,14 +866,14 @@
           <w:b/>
           <w:bCs/>
         </w:rPr>
-        <w:t xml:space="preserve"> in future work.</w:t>
-      </w:r>
-      <w:r>
-        <w:rPr>
-          <w:b/>
-          <w:bCs/>
-        </w:rPr>
-        <w:t xml:space="preserve"> We would see considerable benefit from future work that did involve </w:t>
+        <w:t xml:space="preserve"> as it would enable two </w:t>
+      </w:r>
+      <w:r>
+        <w:rPr>
+          <w:b/>
+          <w:bCs/>
+        </w:rPr>
+        <w:t xml:space="preserve">points of data for </w:t>
       </w:r>
       <w:proofErr w:type="spellStart"/>
       <w:r>
@@ -865,7 +881,7 @@
           <w:b/>
           <w:bCs/>
         </w:rPr>
-        <w:t>SocArxiv</w:t>
+        <w:t>ODDPub</w:t>
       </w:r>
       <w:proofErr w:type="spellEnd"/>
       <w:r>
@@ -873,29 +889,6 @@
           <w:b/>
           <w:bCs/>
         </w:rPr>
-        <w:t xml:space="preserve"> as it would enable two </w:t>
-      </w:r>
-      <w:r>
-        <w:rPr>
-          <w:b/>
-          <w:bCs/>
-        </w:rPr>
-        <w:t xml:space="preserve">points of data for </w:t>
-      </w:r>
-      <w:proofErr w:type="spellStart"/>
-      <w:r>
-        <w:rPr>
-          <w:b/>
-          <w:bCs/>
-        </w:rPr>
-        <w:t>ODDPub</w:t>
-      </w:r>
-      <w:proofErr w:type="spellEnd"/>
-      <w:r>
-        <w:rPr>
-          <w:b/>
-          <w:bCs/>
-        </w:rPr>
         <w:t xml:space="preserve"> verification.</w:t>
       </w:r>
     </w:p>
@@ -925,9 +918,6 @@
         <w:t xml:space="preserve"> used in figure 3 works well) would allow readers to get the same information more quickly. </w:t>
       </w:r>
       <w:r>
-        <w:rPr>
-          <w:highlight w:val="red"/>
-        </w:rPr>
         <w:t>The tables could be moved to supplemental files for those who need exact values.</w:t>
       </w:r>
       <w:r>
@@ -1491,7 +1481,7 @@
         </w:rPr>
         <w:t xml:space="preserve"> ONE 16(5): e0250887. </w:t>
       </w:r>
-      <w:hyperlink r:id="rId6" w:history="1">
+      <w:hyperlink r:id="rId10" w:history="1">
         <w:r>
           <w:rPr>
             <w:rStyle w:val="Hyperlink"/>
@@ -1670,6 +1660,45 @@
     </w:sectPr>
   </w:body>
 </w:document>
+</file>
+
+<file path=word/comments.xml><?xml version="1.0" encoding="utf-8"?>
+<w:comments xmlns:wpc="http://schemas.microsoft.com/office/word/2010/wordprocessingCanvas" xmlns:cx="http://schemas.microsoft.com/office/drawing/2014/chartex" xmlns:cx1="http://schemas.microsoft.com/office/drawing/2015/9/8/chartex" xmlns:cx2="http://schemas.microsoft.com/office/drawing/2015/10/21/chartex" xmlns:cx3="http://schemas.microsoft.com/office/drawing/2016/5/9/chartex" xmlns:cx4="http://schemas.microsoft.com/office/drawing/2016/5/10/chartex" xmlns:cx5="http://schemas.microsoft.com/office/drawing/2016/5/11/chartex" xmlns:cx6="http://schemas.microsoft.com/office/drawing/2016/5/12/chartex" xmlns:cx7="http://schemas.microsoft.com/office/drawing/2016/5/13/chartex" xmlns:cx8="http://schemas.microsoft.com/office/drawing/2016/5/14/chartex" xmlns:mc="http://schemas.openxmlformats.org/markup-compatibility/2006" xmlns:aink="http://schemas.microsoft.com/office/drawing/2016/ink" xmlns:am3d="http://schemas.microsoft.com/office/drawing/2017/model3d" xmlns:o="urn:schemas-microsoft-com:office:office" xmlns:r="http://schemas.openxmlformats.org/officeDocument/2006/relationships" xmlns:m="http://schemas.openxmlformats.org/officeDocument/2006/math" xmlns:v="urn:schemas-microsoft-com:vml" xmlns:wp14="http://schemas.microsoft.com/office/word/2010/wordprocessingDrawing" xmlns:wp="http://schemas.openxmlformats.org/drawingml/2006/wordprocessingDrawing" xmlns:w10="urn:schemas-microsoft-com:office:word" xmlns:w="http://schemas.openxmlformats.org/wordprocessingml/2006/main" xmlns:w14="http://schemas.microsoft.com/office/word/2010/wordml" xmlns:w15="http://schemas.microsoft.com/office/word/2012/wordml" xmlns:w16cex="http://schemas.microsoft.com/office/word/2018/wordml/cex" xmlns:w16cid="http://schemas.microsoft.com/office/word/2016/wordml/cid" xmlns:w16="http://schemas.microsoft.com/office/word/2018/wordml" xmlns:w16sdtdh="http://schemas.microsoft.com/office/word/2020/wordml/sdtdatahash" xmlns:w16se="http://schemas.microsoft.com/office/word/2015/wordml/symex" xmlns:wpg="http://schemas.microsoft.com/office/word/2010/wordprocessingGroup" xmlns:wpi="http://schemas.microsoft.com/office/word/2010/wordprocessingInk" xmlns:wne="http://schemas.microsoft.com/office/word/2006/wordml" xmlns:wps="http://schemas.microsoft.com/office/word/2010/wordprocessingShape" mc:Ignorable="w14 w15 w16se w16cid w16 w16cex w16sdtdh wp14">
+  <w:comment w:id="0" w:author="Annie Collins" w:date="2022-01-13T16:15:00Z" w:initials="AC">
+    <w:p>
+      <w:pPr>
+        <w:pStyle w:val="CommentText"/>
+      </w:pPr>
+      <w:r>
+        <w:rPr>
+          <w:rStyle w:val="CommentReference"/>
+        </w:rPr>
+        <w:annotationRef/>
+      </w:r>
+      <w:r>
+        <w:t>I did not add a specific paragraph about false negatives, just the accuracy details plus an appendix.</w:t>
+      </w:r>
+    </w:p>
+  </w:comment>
+</w:comments>
+</file>
+
+<file path=word/commentsExtended.xml><?xml version="1.0" encoding="utf-8"?>
+<w15:commentsEx xmlns:wpc="http://schemas.microsoft.com/office/word/2010/wordprocessingCanvas" xmlns:cx="http://schemas.microsoft.com/office/drawing/2014/chartex" xmlns:cx1="http://schemas.microsoft.com/office/drawing/2015/9/8/chartex" xmlns:cx2="http://schemas.microsoft.com/office/drawing/2015/10/21/chartex" xmlns:cx3="http://schemas.microsoft.com/office/drawing/2016/5/9/chartex" xmlns:cx4="http://schemas.microsoft.com/office/drawing/2016/5/10/chartex" xmlns:cx5="http://schemas.microsoft.com/office/drawing/2016/5/11/chartex" xmlns:cx6="http://schemas.microsoft.com/office/drawing/2016/5/12/chartex" xmlns:cx7="http://schemas.microsoft.com/office/drawing/2016/5/13/chartex" xmlns:cx8="http://schemas.microsoft.com/office/drawing/2016/5/14/chartex" xmlns:mc="http://schemas.openxmlformats.org/markup-compatibility/2006" xmlns:aink="http://schemas.microsoft.com/office/drawing/2016/ink" xmlns:am3d="http://schemas.microsoft.com/office/drawing/2017/model3d" xmlns:o="urn:schemas-microsoft-com:office:office" xmlns:r="http://schemas.openxmlformats.org/officeDocument/2006/relationships" xmlns:m="http://schemas.openxmlformats.org/officeDocument/2006/math" xmlns:v="urn:schemas-microsoft-com:vml" xmlns:wp14="http://schemas.microsoft.com/office/word/2010/wordprocessingDrawing" xmlns:wp="http://schemas.openxmlformats.org/drawingml/2006/wordprocessingDrawing" xmlns:w10="urn:schemas-microsoft-com:office:word" xmlns:w="http://schemas.openxmlformats.org/wordprocessingml/2006/main" xmlns:w14="http://schemas.microsoft.com/office/word/2010/wordml" xmlns:w15="http://schemas.microsoft.com/office/word/2012/wordml" xmlns:w16cex="http://schemas.microsoft.com/office/word/2018/wordml/cex" xmlns:w16cid="http://schemas.microsoft.com/office/word/2016/wordml/cid" xmlns:w16="http://schemas.microsoft.com/office/word/2018/wordml" xmlns:w16sdtdh="http://schemas.microsoft.com/office/word/2020/wordml/sdtdatahash" xmlns:w16se="http://schemas.microsoft.com/office/word/2015/wordml/symex" xmlns:wpg="http://schemas.microsoft.com/office/word/2010/wordprocessingGroup" xmlns:wpi="http://schemas.microsoft.com/office/word/2010/wordprocessingInk" xmlns:wne="http://schemas.microsoft.com/office/word/2006/wordml" xmlns:wps="http://schemas.microsoft.com/office/word/2010/wordprocessingShape" mc:Ignorable="w14 w15 w16se w16cid w16 w16cex w16sdtdh wp14">
+  <w15:commentEx w15:paraId="4598955E" w15:done="0"/>
+</w15:commentsEx>
+</file>
+
+<file path=word/commentsExtensible.xml><?xml version="1.0" encoding="utf-8"?>
+<w16cex:commentsExtensible xmlns:wpc="http://schemas.microsoft.com/office/word/2010/wordprocessingCanvas" xmlns:cx="http://schemas.microsoft.com/office/drawing/2014/chartex" xmlns:cx1="http://schemas.microsoft.com/office/drawing/2015/9/8/chartex" xmlns:cx2="http://schemas.microsoft.com/office/drawing/2015/10/21/chartex" xmlns:cx3="http://schemas.microsoft.com/office/drawing/2016/5/9/chartex" xmlns:cx4="http://schemas.microsoft.com/office/drawing/2016/5/10/chartex" xmlns:cx5="http://schemas.microsoft.com/office/drawing/2016/5/11/chartex" xmlns:cx6="http://schemas.microsoft.com/office/drawing/2016/5/12/chartex" xmlns:cx7="http://schemas.microsoft.com/office/drawing/2016/5/13/chartex" xmlns:cx8="http://schemas.microsoft.com/office/drawing/2016/5/14/chartex" xmlns:mc="http://schemas.openxmlformats.org/markup-compatibility/2006" xmlns:aink="http://schemas.microsoft.com/office/drawing/2016/ink" xmlns:am3d="http://schemas.microsoft.com/office/drawing/2017/model3d" xmlns:o="urn:schemas-microsoft-com:office:office" xmlns:r="http://schemas.openxmlformats.org/officeDocument/2006/relationships" xmlns:m="http://schemas.openxmlformats.org/officeDocument/2006/math" xmlns:v="urn:schemas-microsoft-com:vml" xmlns:wp14="http://schemas.microsoft.com/office/word/2010/wordprocessingDrawing" xmlns:wp="http://schemas.openxmlformats.org/drawingml/2006/wordprocessingDrawing" xmlns:w10="urn:schemas-microsoft-com:office:word" xmlns:w="http://schemas.openxmlformats.org/wordprocessingml/2006/main" xmlns:w14="http://schemas.microsoft.com/office/word/2010/wordml" xmlns:w15="http://schemas.microsoft.com/office/word/2012/wordml" xmlns:w16cex="http://schemas.microsoft.com/office/word/2018/wordml/cex" xmlns:w16cid="http://schemas.microsoft.com/office/word/2016/wordml/cid" xmlns:w16="http://schemas.microsoft.com/office/word/2018/wordml" xmlns:w16sdtdh="http://schemas.microsoft.com/office/word/2020/wordml/sdtdatahash" xmlns:w16se="http://schemas.microsoft.com/office/word/2015/wordml/symex" xmlns:wpg="http://schemas.microsoft.com/office/word/2010/wordprocessingGroup" xmlns:wpi="http://schemas.microsoft.com/office/word/2010/wordprocessingInk" xmlns:wne="http://schemas.microsoft.com/office/word/2006/wordml" xmlns:wps="http://schemas.microsoft.com/office/word/2010/wordprocessingShape" mc:Ignorable="w14 w15 w16se w16cid w16 w16cex w16sdtdh wp14">
+  <w16cex:commentExtensible w16cex:durableId="258ACEB9" w16cex:dateUtc="2022-01-13T21:15:00Z"/>
+</w16cex:commentsExtensible>
+</file>
+
+<file path=word/commentsIds.xml><?xml version="1.0" encoding="utf-8"?>
+<w16cid:commentsIds xmlns:wpc="http://schemas.microsoft.com/office/word/2010/wordprocessingCanvas" xmlns:cx="http://schemas.microsoft.com/office/drawing/2014/chartex" xmlns:cx1="http://schemas.microsoft.com/office/drawing/2015/9/8/chartex" xmlns:cx2="http://schemas.microsoft.com/office/drawing/2015/10/21/chartex" xmlns:cx3="http://schemas.microsoft.com/office/drawing/2016/5/9/chartex" xmlns:cx4="http://schemas.microsoft.com/office/drawing/2016/5/10/chartex" xmlns:cx5="http://schemas.microsoft.com/office/drawing/2016/5/11/chartex" xmlns:cx6="http://schemas.microsoft.com/office/drawing/2016/5/12/chartex" xmlns:cx7="http://schemas.microsoft.com/office/drawing/2016/5/13/chartex" xmlns:cx8="http://schemas.microsoft.com/office/drawing/2016/5/14/chartex" xmlns:mc="http://schemas.openxmlformats.org/markup-compatibility/2006" xmlns:aink="http://schemas.microsoft.com/office/drawing/2016/ink" xmlns:am3d="http://schemas.microsoft.com/office/drawing/2017/model3d" xmlns:o="urn:schemas-microsoft-com:office:office" xmlns:r="http://schemas.openxmlformats.org/officeDocument/2006/relationships" xmlns:m="http://schemas.openxmlformats.org/officeDocument/2006/math" xmlns:v="urn:schemas-microsoft-com:vml" xmlns:wp14="http://schemas.microsoft.com/office/word/2010/wordprocessingDrawing" xmlns:wp="http://schemas.openxmlformats.org/drawingml/2006/wordprocessingDrawing" xmlns:w10="urn:schemas-microsoft-com:office:word" xmlns:w="http://schemas.openxmlformats.org/wordprocessingml/2006/main" xmlns:w14="http://schemas.microsoft.com/office/word/2010/wordml" xmlns:w15="http://schemas.microsoft.com/office/word/2012/wordml" xmlns:w16cex="http://schemas.microsoft.com/office/word/2018/wordml/cex" xmlns:w16cid="http://schemas.microsoft.com/office/word/2016/wordml/cid" xmlns:w16="http://schemas.microsoft.com/office/word/2018/wordml" xmlns:w16sdtdh="http://schemas.microsoft.com/office/word/2020/wordml/sdtdatahash" xmlns:w16se="http://schemas.microsoft.com/office/word/2015/wordml/symex" xmlns:wpg="http://schemas.microsoft.com/office/word/2010/wordprocessingGroup" xmlns:wpi="http://schemas.microsoft.com/office/word/2010/wordprocessingInk" xmlns:wne="http://schemas.microsoft.com/office/word/2006/wordml" xmlns:wps="http://schemas.microsoft.com/office/word/2010/wordprocessingShape" mc:Ignorable="w14 w15 w16se w16cid w16 w16cex w16sdtdh wp14">
+  <w16cid:commentId w16cid:paraId="4598955E" w16cid:durableId="258ACEB9"/>
+</w16cid:commentsIds>
 </file>
 
 <file path=word/numbering.xml><?xml version="1.0" encoding="utf-8"?>
@@ -1883,6 +1912,14 @@
     <w:abstractNumId w:val="0"/>
   </w:num>
 </w:numbering>
+</file>
+
+<file path=word/people.xml><?xml version="1.0" encoding="utf-8"?>
+<w15:people xmlns:wpc="http://schemas.microsoft.com/office/word/2010/wordprocessingCanvas" xmlns:cx="http://schemas.microsoft.com/office/drawing/2014/chartex" xmlns:cx1="http://schemas.microsoft.com/office/drawing/2015/9/8/chartex" xmlns:cx2="http://schemas.microsoft.com/office/drawing/2015/10/21/chartex" xmlns:cx3="http://schemas.microsoft.com/office/drawing/2016/5/9/chartex" xmlns:cx4="http://schemas.microsoft.com/office/drawing/2016/5/10/chartex" xmlns:cx5="http://schemas.microsoft.com/office/drawing/2016/5/11/chartex" xmlns:cx6="http://schemas.microsoft.com/office/drawing/2016/5/12/chartex" xmlns:cx7="http://schemas.microsoft.com/office/drawing/2016/5/13/chartex" xmlns:cx8="http://schemas.microsoft.com/office/drawing/2016/5/14/chartex" xmlns:mc="http://schemas.openxmlformats.org/markup-compatibility/2006" xmlns:aink="http://schemas.microsoft.com/office/drawing/2016/ink" xmlns:am3d="http://schemas.microsoft.com/office/drawing/2017/model3d" xmlns:o="urn:schemas-microsoft-com:office:office" xmlns:r="http://schemas.openxmlformats.org/officeDocument/2006/relationships" xmlns:m="http://schemas.openxmlformats.org/officeDocument/2006/math" xmlns:v="urn:schemas-microsoft-com:vml" xmlns:wp14="http://schemas.microsoft.com/office/word/2010/wordprocessingDrawing" xmlns:wp="http://schemas.openxmlformats.org/drawingml/2006/wordprocessingDrawing" xmlns:w10="urn:schemas-microsoft-com:office:word" xmlns:w="http://schemas.openxmlformats.org/wordprocessingml/2006/main" xmlns:w14="http://schemas.microsoft.com/office/word/2010/wordml" xmlns:w15="http://schemas.microsoft.com/office/word/2012/wordml" xmlns:w16cex="http://schemas.microsoft.com/office/word/2018/wordml/cex" xmlns:w16cid="http://schemas.microsoft.com/office/word/2016/wordml/cid" xmlns:w16="http://schemas.microsoft.com/office/word/2018/wordml" xmlns:w16sdtdh="http://schemas.microsoft.com/office/word/2020/wordml/sdtdatahash" xmlns:w16se="http://schemas.microsoft.com/office/word/2015/wordml/symex" xmlns:wpg="http://schemas.microsoft.com/office/word/2010/wordprocessingGroup" xmlns:wpi="http://schemas.microsoft.com/office/word/2010/wordprocessingInk" xmlns:wne="http://schemas.microsoft.com/office/word/2006/wordml" xmlns:wps="http://schemas.microsoft.com/office/word/2010/wordprocessingShape" mc:Ignorable="w14 w15 w16se w16cid w16 w16cex w16sdtdh wp14">
+  <w15:person w15:author="Annie Collins">
+    <w15:presenceInfo w15:providerId="AD" w15:userId="S::annie.collins@mail.utoronto.ca::f529b29a-ecac-4cd5-b4cd-8eea19821fa2"/>
+  </w15:person>
+</w15:people>
 </file>
 
 <file path=word/styles.xml><?xml version="1.0" encoding="utf-8"?>

</xml_diff>